<commit_message>
animator error prevant and docs updated
</commit_message>
<xml_diff>
--- a/Docs/Tutorial.docx
+++ b/Docs/Tutorial.docx
@@ -2066,6 +2066,7 @@
         <w:t xml:space="preserve"> </w:t>
       </w:r>
       <w:proofErr w:type="spellStart"/>
+      <w:proofErr w:type="gramStart"/>
       <w:r>
         <w:t>to</w:t>
       </w:r>
@@ -2073,63 +2074,285 @@
       <w:r>
         <w:t xml:space="preserve"> Use</w:t>
       </w:r>
+      <w:proofErr w:type="gramEnd"/>
     </w:p>
     <w:p>
+      <w:r>
+        <w:t xml:space="preserve">The </w:t>
+      </w:r>
+      <w:proofErr w:type="spellStart"/>
+      <w:r>
+        <w:t>prefab</w:t>
+      </w:r>
+      <w:proofErr w:type="spellEnd"/>
+      <w:r>
+        <w:t xml:space="preserve"> </w:t>
+      </w:r>
+      <w:proofErr w:type="spellStart"/>
+      <w:r>
+        <w:t>and</w:t>
+      </w:r>
+      <w:proofErr w:type="spellEnd"/>
+      <w:r>
+        <w:t xml:space="preserve"> </w:t>
+      </w:r>
+      <w:proofErr w:type="spellStart"/>
+      <w:r>
+        <w:t>template</w:t>
+      </w:r>
+      <w:proofErr w:type="spellEnd"/>
+      <w:r>
+        <w:t xml:space="preserve"> </w:t>
+      </w:r>
+      <w:proofErr w:type="spellStart"/>
+      <w:r>
+        <w:t>used</w:t>
+      </w:r>
+      <w:proofErr w:type="spellEnd"/>
+      <w:r>
+        <w:t xml:space="preserve"> in </w:t>
+      </w:r>
+      <w:proofErr w:type="spellStart"/>
+      <w:r>
+        <w:t>this</w:t>
+      </w:r>
+      <w:proofErr w:type="spellEnd"/>
+      <w:r>
+        <w:t xml:space="preserve"> </w:t>
+      </w:r>
+      <w:proofErr w:type="spellStart"/>
+      <w:r>
+        <w:t>project</w:t>
+      </w:r>
+      <w:proofErr w:type="spellEnd"/>
+      <w:r>
+        <w:t xml:space="preserve"> are </w:t>
+      </w:r>
+      <w:proofErr w:type="spellStart"/>
+      <w:r>
+        <w:t>intended</w:t>
+      </w:r>
+      <w:proofErr w:type="spellEnd"/>
+      <w:r>
+        <w:t xml:space="preserve"> </w:t>
+      </w:r>
+      <w:proofErr w:type="spellStart"/>
+      <w:r>
+        <w:t>only</w:t>
+      </w:r>
+      <w:proofErr w:type="spellEnd"/>
+      <w:r>
+        <w:t xml:space="preserve"> as </w:t>
+      </w:r>
+      <w:proofErr w:type="spellStart"/>
+      <w:r>
+        <w:t>tests</w:t>
+      </w:r>
+      <w:proofErr w:type="spellEnd"/>
+      <w:r>
+        <w:t xml:space="preserve"> </w:t>
+      </w:r>
+      <w:proofErr w:type="spellStart"/>
+      <w:r>
+        <w:t>so</w:t>
+      </w:r>
+      <w:proofErr w:type="spellEnd"/>
+      <w:r>
+        <w:t xml:space="preserve"> </w:t>
+      </w:r>
+      <w:proofErr w:type="spellStart"/>
+      <w:r>
+        <w:t>that</w:t>
+      </w:r>
+      <w:proofErr w:type="spellEnd"/>
+      <w:r>
+        <w:t xml:space="preserve"> </w:t>
+      </w:r>
+      <w:proofErr w:type="spellStart"/>
+      <w:r>
+        <w:t>you</w:t>
+      </w:r>
+      <w:proofErr w:type="spellEnd"/>
+      <w:r>
+        <w:t xml:space="preserve"> </w:t>
+      </w:r>
+      <w:proofErr w:type="spellStart"/>
+      <w:r>
+        <w:t>can</w:t>
+      </w:r>
+      <w:proofErr w:type="spellEnd"/>
+      <w:r>
+        <w:t xml:space="preserve"> </w:t>
+      </w:r>
+      <w:proofErr w:type="spellStart"/>
+      <w:r>
+        <w:t>experiment</w:t>
+      </w:r>
+      <w:proofErr w:type="spellEnd"/>
+      <w:r>
+        <w:t xml:space="preserve"> </w:t>
+      </w:r>
+      <w:proofErr w:type="spellStart"/>
+      <w:r>
+        <w:t>with</w:t>
+      </w:r>
+      <w:proofErr w:type="spellEnd"/>
+      <w:r>
+        <w:t xml:space="preserve"> </w:t>
+      </w:r>
+      <w:proofErr w:type="spellStart"/>
+      <w:r>
+        <w:t>the</w:t>
+      </w:r>
+      <w:proofErr w:type="spellEnd"/>
+      <w:r>
+        <w:t xml:space="preserve"> </w:t>
+      </w:r>
+      <w:proofErr w:type="spellStart"/>
+      <w:r>
+        <w:t>functionality</w:t>
+      </w:r>
+      <w:proofErr w:type="spellEnd"/>
+      <w:r>
+        <w:t xml:space="preserve"> </w:t>
+      </w:r>
+      <w:proofErr w:type="spellStart"/>
+      <w:r>
+        <w:t>of</w:t>
+      </w:r>
+      <w:proofErr w:type="spellEnd"/>
+      <w:r>
+        <w:t xml:space="preserve"> </w:t>
+      </w:r>
+      <w:proofErr w:type="spellStart"/>
+      <w:r>
+        <w:t>the</w:t>
+      </w:r>
+      <w:proofErr w:type="spellEnd"/>
+      <w:r>
+        <w:t xml:space="preserve"> scripts in </w:t>
+      </w:r>
+      <w:proofErr w:type="spellStart"/>
+      <w:r>
+        <w:t>this</w:t>
+      </w:r>
+      <w:proofErr w:type="spellEnd"/>
+      <w:r>
+        <w:t xml:space="preserve"> </w:t>
+      </w:r>
+      <w:proofErr w:type="spellStart"/>
+      <w:r>
+        <w:t>package</w:t>
+      </w:r>
+      <w:proofErr w:type="spellEnd"/>
+      <w:r>
+        <w:t xml:space="preserve">. They </w:t>
+      </w:r>
+      <w:proofErr w:type="spellStart"/>
+      <w:r>
+        <w:t>should</w:t>
+      </w:r>
+      <w:proofErr w:type="spellEnd"/>
+      <w:r>
+        <w:t xml:space="preserve"> </w:t>
+      </w:r>
+      <w:proofErr w:type="spellStart"/>
+      <w:r>
+        <w:t>not</w:t>
+      </w:r>
+      <w:proofErr w:type="spellEnd"/>
+      <w:r>
+        <w:t xml:space="preserve"> </w:t>
+      </w:r>
+      <w:proofErr w:type="spellStart"/>
+      <w:r>
+        <w:t>be</w:t>
+      </w:r>
+      <w:proofErr w:type="spellEnd"/>
+      <w:r>
+        <w:t xml:space="preserve"> </w:t>
+      </w:r>
+      <w:proofErr w:type="spellStart"/>
+      <w:r>
+        <w:t>used</w:t>
+      </w:r>
+      <w:proofErr w:type="spellEnd"/>
+      <w:r>
+        <w:t xml:space="preserve"> in </w:t>
+      </w:r>
+      <w:proofErr w:type="spellStart"/>
+      <w:r>
+        <w:t>your</w:t>
+      </w:r>
+      <w:proofErr w:type="spellEnd"/>
+      <w:r>
+        <w:t xml:space="preserve"> </w:t>
+      </w:r>
+      <w:proofErr w:type="spellStart"/>
+      <w:r>
+        <w:t>project</w:t>
+      </w:r>
+      <w:proofErr w:type="spellEnd"/>
+      <w:r>
+        <w:t xml:space="preserve">, </w:t>
+      </w:r>
+      <w:proofErr w:type="spellStart"/>
+      <w:r>
+        <w:t>but</w:t>
+      </w:r>
+      <w:proofErr w:type="spellEnd"/>
+      <w:r>
+        <w:t xml:space="preserve"> </w:t>
+      </w:r>
+      <w:proofErr w:type="spellStart"/>
+      <w:r>
+        <w:t>only</w:t>
+      </w:r>
+      <w:proofErr w:type="spellEnd"/>
+      <w:r>
+        <w:t xml:space="preserve"> </w:t>
+      </w:r>
+      <w:proofErr w:type="spellStart"/>
+      <w:r>
+        <w:t>the</w:t>
+      </w:r>
+      <w:proofErr w:type="spellEnd"/>
+      <w:r>
+        <w:t xml:space="preserve"> scripts.</w:t>
+      </w:r>
+    </w:p>
+    <w:p>
       <w:proofErr w:type="spellStart"/>
       <w:r>
         <w:t>To</w:t>
       </w:r>
       <w:proofErr w:type="spellEnd"/>
       <w:r>
-        <w:t xml:space="preserve"> </w:t>
-      </w:r>
-      <w:proofErr w:type="spellStart"/>
-      <w:r>
-        <w:t>implement</w:t>
-      </w:r>
-      <w:proofErr w:type="spellEnd"/>
-      <w:r>
-        <w:t xml:space="preserve"> </w:t>
-      </w:r>
-      <w:proofErr w:type="spellStart"/>
-      <w:r>
-        <w:t>the</w:t>
-      </w:r>
-      <w:proofErr w:type="spellEnd"/>
-      <w:r>
-        <w:t xml:space="preserve"> features </w:t>
-      </w:r>
-      <w:proofErr w:type="spellStart"/>
-      <w:r>
-        <w:t>of</w:t>
-      </w:r>
-      <w:proofErr w:type="spellEnd"/>
-      <w:r>
-        <w:t xml:space="preserve"> </w:t>
-      </w:r>
-      <w:proofErr w:type="spellStart"/>
-      <w:r>
-        <w:t>this</w:t>
-      </w:r>
-      <w:proofErr w:type="spellEnd"/>
-      <w:r>
-        <w:t xml:space="preserve"> </w:t>
-      </w:r>
-      <w:proofErr w:type="spellStart"/>
-      <w:r>
-        <w:t>package</w:t>
-      </w:r>
-      <w:proofErr w:type="spellEnd"/>
-      <w:r>
-        <w:t xml:space="preserve"> </w:t>
-      </w:r>
-      <w:proofErr w:type="spellStart"/>
-      <w:r>
-        <w:t>into</w:t>
-      </w:r>
-      <w:proofErr w:type="spellEnd"/>
-      <w:r>
-        <w:t xml:space="preserve"> </w:t>
+        <w:t xml:space="preserve"> use </w:t>
+      </w:r>
+      <w:proofErr w:type="spellStart"/>
+      <w:r>
+        <w:t>EasyStart</w:t>
+      </w:r>
+      <w:proofErr w:type="spellEnd"/>
+      <w:r>
+        <w:t xml:space="preserve"> </w:t>
+      </w:r>
+      <w:proofErr w:type="spellStart"/>
+      <w:r>
+        <w:t>Third</w:t>
+      </w:r>
+      <w:proofErr w:type="spellEnd"/>
+      <w:r>
+        <w:t xml:space="preserve"> Person </w:t>
+      </w:r>
+      <w:proofErr w:type="spellStart"/>
+      <w:r>
+        <w:t>Controller</w:t>
+      </w:r>
+      <w:proofErr w:type="spellEnd"/>
+      <w:r>
+        <w:t xml:space="preserve"> in </w:t>
       </w:r>
       <w:proofErr w:type="spellStart"/>
       <w:r>
@@ -2137,39 +2360,23 @@
       </w:r>
       <w:proofErr w:type="spellEnd"/>
       <w:r>
-        <w:t xml:space="preserve"> game, </w:t>
-      </w:r>
-      <w:proofErr w:type="spellStart"/>
-      <w:r>
-        <w:t>you</w:t>
-      </w:r>
-      <w:proofErr w:type="spellEnd"/>
-      <w:r>
-        <w:t xml:space="preserve"> </w:t>
-      </w:r>
-      <w:proofErr w:type="spellStart"/>
-      <w:r>
-        <w:t>have</w:t>
-      </w:r>
-      <w:proofErr w:type="spellEnd"/>
-      <w:r>
-        <w:t xml:space="preserve"> </w:t>
-      </w:r>
-      <w:proofErr w:type="spellStart"/>
-      <w:r>
-        <w:t>two</w:t>
-      </w:r>
-      <w:proofErr w:type="spellEnd"/>
-      <w:r>
-        <w:t xml:space="preserve"> </w:t>
-      </w:r>
-      <w:proofErr w:type="spellStart"/>
-      <w:r>
-        <w:t>options</w:t>
-      </w:r>
-      <w:proofErr w:type="spellEnd"/>
-      <w:r>
-        <w:t>:</w:t>
+        <w:t xml:space="preserve"> personal </w:t>
+      </w:r>
+      <w:proofErr w:type="spellStart"/>
+      <w:r>
+        <w:t>project</w:t>
+      </w:r>
+      <w:proofErr w:type="spellEnd"/>
+      <w:r>
+        <w:t xml:space="preserve">, follow </w:t>
+      </w:r>
+      <w:proofErr w:type="spellStart"/>
+      <w:r>
+        <w:t>these</w:t>
+      </w:r>
+      <w:proofErr w:type="spellEnd"/>
+      <w:r>
+        <w:t xml:space="preserve"> steps:</w:t>
       </w:r>
     </w:p>
     <w:p>
@@ -2199,28 +2406,129 @@
       </w:r>
     </w:p>
     <w:p>
-      <w:r>
-        <w:t xml:space="preserve">1. </w:t>
-      </w:r>
-      <w:proofErr w:type="spellStart"/>
-      <w:r>
-        <w:t>You</w:t>
-      </w:r>
-      <w:proofErr w:type="spellEnd"/>
-      <w:r>
-        <w:t xml:space="preserve"> </w:t>
-      </w:r>
-      <w:proofErr w:type="spellStart"/>
-      <w:r>
-        <w:t>can</w:t>
-      </w:r>
-      <w:proofErr w:type="spellEnd"/>
-      <w:r>
-        <w:t xml:space="preserve"> </w:t>
-      </w:r>
-      <w:proofErr w:type="spellStart"/>
-      <w:r>
-        <w:t>add</w:t>
+      <w:pPr>
+        <w:pStyle w:val="PargrafodaLista"/>
+        <w:numPr>
+          <w:ilvl w:val="0"/>
+          <w:numId w:val="5"/>
+        </w:numPr>
+        <w:spacing w:line="360" w:lineRule="auto"/>
+      </w:pPr>
+      <w:proofErr w:type="spellStart"/>
+      <w:r>
+        <w:t>Create</w:t>
+      </w:r>
+      <w:proofErr w:type="spellEnd"/>
+      <w:r>
+        <w:t xml:space="preserve"> </w:t>
+      </w:r>
+      <w:proofErr w:type="spellStart"/>
+      <w:r>
+        <w:t>an</w:t>
+      </w:r>
+      <w:proofErr w:type="spellEnd"/>
+      <w:r>
+        <w:t xml:space="preserve"> </w:t>
+      </w:r>
+      <w:proofErr w:type="spellStart"/>
+      <w:r>
+        <w:t>object</w:t>
+      </w:r>
+      <w:proofErr w:type="spellEnd"/>
+      <w:r>
+        <w:t xml:space="preserve"> in </w:t>
+      </w:r>
+      <w:proofErr w:type="spellStart"/>
+      <w:r>
+        <w:t>your</w:t>
+      </w:r>
+      <w:proofErr w:type="spellEnd"/>
+      <w:r>
+        <w:t xml:space="preserve"> game </w:t>
+      </w:r>
+      <w:proofErr w:type="spellStart"/>
+      <w:r>
+        <w:t>that</w:t>
+      </w:r>
+      <w:proofErr w:type="spellEnd"/>
+      <w:r>
+        <w:t xml:space="preserve"> </w:t>
+      </w:r>
+      <w:proofErr w:type="spellStart"/>
+      <w:r>
+        <w:t>will</w:t>
+      </w:r>
+      <w:proofErr w:type="spellEnd"/>
+      <w:r>
+        <w:t xml:space="preserve"> </w:t>
+      </w:r>
+      <w:proofErr w:type="spellStart"/>
+      <w:r>
+        <w:t>be</w:t>
+      </w:r>
+      <w:proofErr w:type="spellEnd"/>
+      <w:r>
+        <w:t xml:space="preserve"> </w:t>
+      </w:r>
+      <w:proofErr w:type="spellStart"/>
+      <w:r>
+        <w:t>your</w:t>
+      </w:r>
+      <w:proofErr w:type="spellEnd"/>
+      <w:r>
+        <w:t xml:space="preserve"> player. It </w:t>
+      </w:r>
+      <w:proofErr w:type="spellStart"/>
+      <w:r>
+        <w:t>is</w:t>
+      </w:r>
+      <w:proofErr w:type="spellEnd"/>
+      <w:r>
+        <w:t xml:space="preserve"> </w:t>
+      </w:r>
+      <w:proofErr w:type="spellStart"/>
+      <w:r>
+        <w:t>recommended</w:t>
+      </w:r>
+      <w:proofErr w:type="spellEnd"/>
+      <w:r>
+        <w:t xml:space="preserve"> </w:t>
+      </w:r>
+      <w:proofErr w:type="spellStart"/>
+      <w:r>
+        <w:t>that</w:t>
+      </w:r>
+      <w:proofErr w:type="spellEnd"/>
+      <w:r>
+        <w:t xml:space="preserve"> </w:t>
+      </w:r>
+      <w:proofErr w:type="spellStart"/>
+      <w:r>
+        <w:t>you</w:t>
+      </w:r>
+      <w:proofErr w:type="spellEnd"/>
+      <w:r>
+        <w:t xml:space="preserve"> do </w:t>
+      </w:r>
+      <w:proofErr w:type="spellStart"/>
+      <w:r>
+        <w:t>this</w:t>
+      </w:r>
+      <w:proofErr w:type="spellEnd"/>
+      <w:r>
+        <w:t xml:space="preserve"> </w:t>
+      </w:r>
+      <w:proofErr w:type="spellStart"/>
+      <w:r>
+        <w:t>directly</w:t>
+      </w:r>
+      <w:proofErr w:type="spellEnd"/>
+      <w:r>
+        <w:t xml:space="preserve"> </w:t>
+      </w:r>
+      <w:proofErr w:type="spellStart"/>
+      <w:r>
+        <w:t>with</w:t>
       </w:r>
       <w:proofErr w:type="spellEnd"/>
       <w:r>
@@ -2236,79 +2544,39 @@
       </w:r>
       <w:proofErr w:type="spellStart"/>
       <w:r>
-        <w:rPr>
-          <w:b/>
-          <w:bCs/>
-        </w:rPr>
-        <w:t>ThirdPersonController.prefab</w:t>
-      </w:r>
-      <w:proofErr w:type="spellEnd"/>
-      <w:r>
-        <w:t xml:space="preserve"> </w:t>
-      </w:r>
-      <w:proofErr w:type="spellStart"/>
-      <w:r>
-        <w:t>to</w:t>
-      </w:r>
-      <w:proofErr w:type="spellEnd"/>
-      <w:r>
-        <w:t xml:space="preserve"> </w:t>
-      </w:r>
-      <w:proofErr w:type="spellStart"/>
-      <w:r>
-        <w:t>your</w:t>
-      </w:r>
-      <w:proofErr w:type="spellEnd"/>
-      <w:r>
-        <w:t xml:space="preserve"> game, </w:t>
-      </w:r>
-      <w:proofErr w:type="spellStart"/>
-      <w:r>
-        <w:t>which</w:t>
-      </w:r>
-      <w:proofErr w:type="spellEnd"/>
-      <w:r>
-        <w:t xml:space="preserve"> </w:t>
-      </w:r>
-      <w:proofErr w:type="spellStart"/>
-      <w:r>
-        <w:t>you'll</w:t>
-      </w:r>
-      <w:proofErr w:type="spellEnd"/>
-      <w:r>
-        <w:t xml:space="preserve"> </w:t>
-      </w:r>
-      <w:proofErr w:type="spellStart"/>
-      <w:r>
-        <w:t>find</w:t>
-      </w:r>
-      <w:proofErr w:type="spellEnd"/>
-      <w:r>
-        <w:t xml:space="preserve"> in </w:t>
-      </w:r>
-      <w:proofErr w:type="spellStart"/>
-      <w:r>
-        <w:t>the</w:t>
-      </w:r>
-      <w:proofErr w:type="spellEnd"/>
-      <w:r>
-        <w:t xml:space="preserve"> </w:t>
-      </w:r>
-      <w:proofErr w:type="spellStart"/>
-      <w:r>
-        <w:rPr>
-          <w:i/>
-          <w:iCs/>
-        </w:rPr>
-        <w:t>Prefabs</w:t>
-      </w:r>
-      <w:proofErr w:type="spellEnd"/>
-      <w:r>
-        <w:t xml:space="preserve"> </w:t>
-      </w:r>
-      <w:proofErr w:type="spellStart"/>
-      <w:r>
-        <w:t>directory</w:t>
+        <w:t>character</w:t>
+      </w:r>
+      <w:proofErr w:type="spellEnd"/>
+      <w:r>
+        <w:t xml:space="preserve"> model </w:t>
+      </w:r>
+      <w:proofErr w:type="spellStart"/>
+      <w:r>
+        <w:t>that</w:t>
+      </w:r>
+      <w:proofErr w:type="spellEnd"/>
+      <w:r>
+        <w:t xml:space="preserve"> </w:t>
+      </w:r>
+      <w:proofErr w:type="spellStart"/>
+      <w:r>
+        <w:t>will</w:t>
+      </w:r>
+      <w:proofErr w:type="spellEnd"/>
+      <w:r>
+        <w:t xml:space="preserve"> </w:t>
+      </w:r>
+      <w:proofErr w:type="spellStart"/>
+      <w:r>
+        <w:t>be</w:t>
+      </w:r>
+      <w:proofErr w:type="spellEnd"/>
+      <w:r>
+        <w:t xml:space="preserve"> </w:t>
+      </w:r>
+      <w:proofErr w:type="spellStart"/>
+      <w:r>
+        <w:t>played</w:t>
       </w:r>
       <w:proofErr w:type="spellEnd"/>
       <w:r>
@@ -2316,386 +2584,1551 @@
       </w:r>
       <w:proofErr w:type="spellStart"/>
       <w:r>
-        <w:t>After</w:t>
-      </w:r>
-      <w:proofErr w:type="spellEnd"/>
-      <w:r>
-        <w:t xml:space="preserve"> </w:t>
-      </w:r>
-      <w:proofErr w:type="spellStart"/>
-      <w:r>
-        <w:t>that</w:t>
-      </w:r>
-      <w:proofErr w:type="spellEnd"/>
-      <w:r>
-        <w:t xml:space="preserve">, </w:t>
-      </w:r>
-      <w:proofErr w:type="spellStart"/>
-      <w:r>
-        <w:t>just</w:t>
-      </w:r>
-      <w:proofErr w:type="spellEnd"/>
-      <w:r>
-        <w:t xml:space="preserve"> swap </w:t>
-      </w:r>
-      <w:proofErr w:type="spellStart"/>
-      <w:r>
-        <w:t>the</w:t>
-      </w:r>
-      <w:proofErr w:type="spellEnd"/>
-      <w:r>
-        <w:t xml:space="preserve"> </w:t>
-      </w:r>
-      <w:proofErr w:type="spellStart"/>
-      <w:r>
-        <w:rPr>
-          <w:i/>
-          <w:iCs/>
-        </w:rPr>
-        <w:t>FuturisticSoldier</w:t>
-      </w:r>
-      <w:proofErr w:type="spellEnd"/>
-      <w:r>
-        <w:t xml:space="preserve"> model for </w:t>
-      </w:r>
-      <w:proofErr w:type="spellStart"/>
-      <w:r>
-        <w:t>your</w:t>
-      </w:r>
-      <w:proofErr w:type="spellEnd"/>
-      <w:r>
-        <w:t xml:space="preserve"> </w:t>
-      </w:r>
-      <w:proofErr w:type="spellStart"/>
-      <w:r>
-        <w:t>character's</w:t>
-      </w:r>
-      <w:proofErr w:type="spellEnd"/>
-      <w:r>
-        <w:t xml:space="preserve"> model. </w:t>
-      </w:r>
-      <w:proofErr w:type="spellStart"/>
-      <w:r>
-        <w:t>Everything</w:t>
-      </w:r>
-      <w:proofErr w:type="spellEnd"/>
-      <w:r>
-        <w:t xml:space="preserve"> </w:t>
-      </w:r>
-      <w:proofErr w:type="spellStart"/>
-      <w:r>
-        <w:t>is</w:t>
-      </w:r>
-      <w:proofErr w:type="spellEnd"/>
-      <w:r>
-        <w:t xml:space="preserve"> </w:t>
-      </w:r>
-      <w:proofErr w:type="spellStart"/>
-      <w:r>
-        <w:t>ready</w:t>
-      </w:r>
-      <w:proofErr w:type="spellEnd"/>
-      <w:r>
-        <w:t>!</w:t>
-      </w:r>
-    </w:p>
-    <w:p>
-      <w:r>
-        <w:t xml:space="preserve">2. </w:t>
-      </w:r>
-      <w:proofErr w:type="spellStart"/>
-      <w:r>
-        <w:t>Another</w:t>
-      </w:r>
-      <w:proofErr w:type="spellEnd"/>
-      <w:r>
-        <w:t xml:space="preserve"> </w:t>
-      </w:r>
-      <w:proofErr w:type="spellStart"/>
-      <w:r>
-        <w:t>option</w:t>
-      </w:r>
-      <w:proofErr w:type="spellEnd"/>
-      <w:r>
-        <w:t xml:space="preserve"> </w:t>
-      </w:r>
-      <w:proofErr w:type="spellStart"/>
-      <w:r>
-        <w:t>is</w:t>
-      </w:r>
-      <w:proofErr w:type="spellEnd"/>
-      <w:r>
-        <w:t xml:space="preserve"> </w:t>
-      </w:r>
-      <w:proofErr w:type="spellStart"/>
-      <w:r>
-        <w:t>to</w:t>
-      </w:r>
-      <w:proofErr w:type="spellEnd"/>
-      <w:r>
-        <w:t xml:space="preserve"> </w:t>
-      </w:r>
-      <w:proofErr w:type="spellStart"/>
-      <w:r>
-        <w:t>simply</w:t>
-      </w:r>
-      <w:proofErr w:type="spellEnd"/>
-      <w:r>
-        <w:t xml:space="preserve"> </w:t>
-      </w:r>
-      <w:proofErr w:type="spellStart"/>
-      <w:r>
-        <w:t>add</w:t>
-      </w:r>
-      <w:proofErr w:type="spellEnd"/>
-      <w:r>
-        <w:t xml:space="preserve"> </w:t>
-      </w:r>
-      <w:proofErr w:type="spellStart"/>
-      <w:r>
-        <w:rPr>
-          <w:b/>
-          <w:bCs/>
-        </w:rPr>
-        <w:t>the</w:t>
-      </w:r>
-      <w:proofErr w:type="spellEnd"/>
-      <w:r>
-        <w:rPr>
-          <w:b/>
-          <w:bCs/>
-        </w:rPr>
-        <w:t xml:space="preserve"> </w:t>
-      </w:r>
-      <w:proofErr w:type="spellStart"/>
-      <w:r>
-        <w:rPr>
-          <w:b/>
-          <w:bCs/>
-        </w:rPr>
-        <w:t>ThirdPersonController.cs</w:t>
-      </w:r>
-      <w:proofErr w:type="spellEnd"/>
-      <w:r>
-        <w:t xml:space="preserve"> script </w:t>
-      </w:r>
-      <w:proofErr w:type="spellStart"/>
-      <w:r>
-        <w:t>to</w:t>
-      </w:r>
-      <w:proofErr w:type="spellEnd"/>
-      <w:r>
-        <w:t xml:space="preserve"> </w:t>
-      </w:r>
-      <w:proofErr w:type="spellStart"/>
-      <w:r>
-        <w:t>an</w:t>
-      </w:r>
-      <w:proofErr w:type="spellEnd"/>
-      <w:r>
-        <w:t xml:space="preserve"> </w:t>
-      </w:r>
-      <w:proofErr w:type="spellStart"/>
-      <w:r>
-        <w:t>object</w:t>
-      </w:r>
-      <w:proofErr w:type="spellEnd"/>
-      <w:r>
-        <w:t xml:space="preserve"> in </w:t>
-      </w:r>
-      <w:proofErr w:type="spellStart"/>
-      <w:r>
-        <w:t>your</w:t>
-      </w:r>
-      <w:proofErr w:type="spellEnd"/>
-      <w:r>
-        <w:t xml:space="preserve"> game </w:t>
-      </w:r>
-      <w:proofErr w:type="spellStart"/>
-      <w:r>
-        <w:t>that</w:t>
-      </w:r>
-      <w:proofErr w:type="spellEnd"/>
-      <w:r>
-        <w:t xml:space="preserve"> </w:t>
-      </w:r>
-      <w:proofErr w:type="spellStart"/>
-      <w:r>
-        <w:t>will</w:t>
-      </w:r>
-      <w:proofErr w:type="spellEnd"/>
-      <w:r>
-        <w:t xml:space="preserve"> </w:t>
-      </w:r>
-      <w:proofErr w:type="spellStart"/>
-      <w:r>
-        <w:t>be</w:t>
-      </w:r>
-      <w:proofErr w:type="spellEnd"/>
-      <w:r>
-        <w:t xml:space="preserve"> </w:t>
-      </w:r>
-      <w:proofErr w:type="spellStart"/>
-      <w:r>
-        <w:t>the</w:t>
-      </w:r>
-      <w:proofErr w:type="spellEnd"/>
-      <w:r>
-        <w:t xml:space="preserve"> </w:t>
-      </w:r>
-      <w:proofErr w:type="spellStart"/>
-      <w:r>
-        <w:t>character</w:t>
-      </w:r>
-      <w:proofErr w:type="spellEnd"/>
-      <w:r>
-        <w:t xml:space="preserve">. </w:t>
-      </w:r>
-      <w:proofErr w:type="spellStart"/>
-      <w:r>
-        <w:t>To</w:t>
-      </w:r>
-      <w:proofErr w:type="spellEnd"/>
-      <w:r>
-        <w:t xml:space="preserve"> do </w:t>
-      </w:r>
-      <w:proofErr w:type="spellStart"/>
-      <w:r>
-        <w:t>this</w:t>
-      </w:r>
-      <w:proofErr w:type="spellEnd"/>
-      <w:r>
-        <w:t xml:space="preserve">, make </w:t>
-      </w:r>
-      <w:proofErr w:type="spellStart"/>
-      <w:r>
-        <w:t>sure</w:t>
-      </w:r>
-      <w:proofErr w:type="spellEnd"/>
-      <w:r>
-        <w:t xml:space="preserve"> </w:t>
-      </w:r>
-      <w:proofErr w:type="spellStart"/>
-      <w:r>
-        <w:t>the</w:t>
-      </w:r>
-      <w:proofErr w:type="spellEnd"/>
-      <w:r>
-        <w:t xml:space="preserve"> </w:t>
-      </w:r>
-      <w:proofErr w:type="spellStart"/>
-      <w:r>
-        <w:t>object</w:t>
-      </w:r>
-      <w:proofErr w:type="spellEnd"/>
-      <w:r>
-        <w:t xml:space="preserve"> </w:t>
-      </w:r>
-      <w:proofErr w:type="spellStart"/>
-      <w:r>
-        <w:t>has</w:t>
-      </w:r>
-      <w:proofErr w:type="spellEnd"/>
-      <w:r>
-        <w:t xml:space="preserve"> a </w:t>
-      </w:r>
-      <w:proofErr w:type="spellStart"/>
-      <w:r>
-        <w:rPr>
-          <w:b/>
-          <w:bCs/>
-        </w:rPr>
-        <w:t>CharacterController</w:t>
-      </w:r>
-      <w:proofErr w:type="spellEnd"/>
-      <w:r>
-        <w:t xml:space="preserve"> </w:t>
-      </w:r>
-      <w:proofErr w:type="spellStart"/>
-      <w:r>
-        <w:t>component</w:t>
-      </w:r>
-      <w:proofErr w:type="spellEnd"/>
-      <w:r>
-        <w:t xml:space="preserve"> </w:t>
-      </w:r>
-      <w:proofErr w:type="spellStart"/>
-      <w:r>
-        <w:t>and</w:t>
-      </w:r>
-      <w:proofErr w:type="spellEnd"/>
-      <w:r>
-        <w:t xml:space="preserve"> </w:t>
-      </w:r>
-      <w:proofErr w:type="spellStart"/>
-      <w:r>
-        <w:t>the</w:t>
-      </w:r>
-      <w:proofErr w:type="spellEnd"/>
-      <w:r>
-        <w:t xml:space="preserve"> </w:t>
-      </w:r>
-      <w:r>
-        <w:rPr>
-          <w:b/>
-          <w:bCs/>
-        </w:rPr>
-        <w:t xml:space="preserve">Player </w:t>
-      </w:r>
-      <w:proofErr w:type="spellStart"/>
-      <w:r>
-        <w:rPr>
-          <w:b/>
-          <w:bCs/>
-        </w:rPr>
-        <w:t>tag</w:t>
-      </w:r>
-      <w:proofErr w:type="spellEnd"/>
-      <w:r>
-        <w:t xml:space="preserve">, as </w:t>
-      </w:r>
-      <w:proofErr w:type="spellStart"/>
-      <w:r>
-        <w:t>well</w:t>
-      </w:r>
-      <w:proofErr w:type="spellEnd"/>
-      <w:r>
-        <w:t xml:space="preserve"> as </w:t>
-      </w:r>
-      <w:proofErr w:type="spellStart"/>
-      <w:r>
-        <w:t>an</w:t>
-      </w:r>
-      <w:proofErr w:type="spellEnd"/>
-      <w:r>
-        <w:t xml:space="preserve"> </w:t>
-      </w:r>
-      <w:proofErr w:type="spellStart"/>
-      <w:r>
-        <w:rPr>
-          <w:b/>
-          <w:bCs/>
-        </w:rPr>
-        <w:t>Animator</w:t>
-      </w:r>
-      <w:proofErr w:type="spellEnd"/>
-      <w:r>
-        <w:t xml:space="preserve"> </w:t>
-      </w:r>
-      <w:proofErr w:type="spellStart"/>
-      <w:r>
-        <w:t>component</w:t>
-      </w:r>
-      <w:proofErr w:type="spellEnd"/>
-      <w:r>
-        <w:t>.</w:t>
-      </w:r>
+        <w:t>Name</w:t>
+      </w:r>
+      <w:proofErr w:type="spellEnd"/>
+      <w:r>
+        <w:t xml:space="preserve"> it </w:t>
+      </w:r>
+      <w:proofErr w:type="spellStart"/>
+      <w:r>
+        <w:t>whatever</w:t>
+      </w:r>
+      <w:proofErr w:type="spellEnd"/>
+      <w:r>
+        <w:t xml:space="preserve"> </w:t>
+      </w:r>
+      <w:proofErr w:type="spellStart"/>
+      <w:r>
+        <w:t>you</w:t>
+      </w:r>
+      <w:proofErr w:type="spellEnd"/>
+      <w:r>
+        <w:t xml:space="preserve"> </w:t>
+      </w:r>
+      <w:proofErr w:type="spellStart"/>
+      <w:r>
+        <w:t>want</w:t>
+      </w:r>
+      <w:proofErr w:type="spellEnd"/>
     </w:p>
     <w:p>
       <w:pPr>
+        <w:pStyle w:val="PargrafodaLista"/>
+        <w:numPr>
+          <w:ilvl w:val="0"/>
+          <w:numId w:val="5"/>
+        </w:numPr>
+        <w:spacing w:line="360" w:lineRule="auto"/>
+      </w:pPr>
+      <w:proofErr w:type="spellStart"/>
+      <w:r>
+        <w:t>Add</w:t>
+      </w:r>
+      <w:proofErr w:type="spellEnd"/>
+      <w:r>
+        <w:t xml:space="preserve"> </w:t>
+      </w:r>
+      <w:proofErr w:type="spellStart"/>
+      <w:r>
+        <w:t>the</w:t>
+      </w:r>
+      <w:proofErr w:type="spellEnd"/>
+      <w:r>
+        <w:t xml:space="preserve"> </w:t>
+      </w:r>
+      <w:r>
         <w:rPr>
           <w:b/>
           <w:bCs/>
+        </w:rPr>
+        <w:t xml:space="preserve">Player </w:t>
+      </w:r>
+      <w:proofErr w:type="spellStart"/>
+      <w:r>
+        <w:rPr>
+          <w:b/>
+          <w:bCs/>
+        </w:rPr>
+        <w:t>tag</w:t>
+      </w:r>
+      <w:proofErr w:type="spellEnd"/>
+      <w:r>
+        <w:t xml:space="preserve"> </w:t>
+      </w:r>
+      <w:proofErr w:type="spellStart"/>
+      <w:r>
+        <w:t>to</w:t>
+      </w:r>
+      <w:proofErr w:type="spellEnd"/>
+      <w:r>
+        <w:t xml:space="preserve"> it</w:t>
+      </w:r>
+    </w:p>
+    <w:p>
+      <w:pPr>
+        <w:pStyle w:val="PargrafodaLista"/>
+        <w:numPr>
+          <w:ilvl w:val="0"/>
+          <w:numId w:val="5"/>
+        </w:numPr>
+        <w:spacing w:line="360" w:lineRule="auto"/>
+      </w:pPr>
+      <w:proofErr w:type="spellStart"/>
+      <w:r>
+        <w:t>Add</w:t>
+      </w:r>
+      <w:proofErr w:type="spellEnd"/>
+      <w:r>
+        <w:t xml:space="preserve"> </w:t>
+      </w:r>
+      <w:proofErr w:type="spellStart"/>
+      <w:r>
+        <w:t>the</w:t>
+      </w:r>
+      <w:proofErr w:type="spellEnd"/>
+      <w:r>
+        <w:t xml:space="preserve"> </w:t>
+      </w:r>
+      <w:r>
+        <w:rPr>
+          <w:b/>
+          <w:bCs/>
+        </w:rPr>
+        <w:t xml:space="preserve">Character </w:t>
+      </w:r>
+      <w:proofErr w:type="spellStart"/>
+      <w:r>
+        <w:rPr>
+          <w:b/>
+          <w:bCs/>
+        </w:rPr>
+        <w:t>Controller</w:t>
+      </w:r>
+      <w:proofErr w:type="spellEnd"/>
+      <w:r>
+        <w:t xml:space="preserve"> </w:t>
+      </w:r>
+      <w:proofErr w:type="spellStart"/>
+      <w:r>
+        <w:t>component</w:t>
+      </w:r>
+      <w:proofErr w:type="spellEnd"/>
+      <w:r>
+        <w:t xml:space="preserve"> </w:t>
+      </w:r>
+      <w:proofErr w:type="spellStart"/>
+      <w:r>
+        <w:t>and</w:t>
+      </w:r>
+      <w:proofErr w:type="spellEnd"/>
+      <w:r>
+        <w:t xml:space="preserve"> </w:t>
+      </w:r>
+      <w:proofErr w:type="spellStart"/>
+      <w:r>
+        <w:t>adjust</w:t>
+      </w:r>
+      <w:proofErr w:type="spellEnd"/>
+      <w:r>
+        <w:t xml:space="preserve"> </w:t>
+      </w:r>
+      <w:proofErr w:type="spellStart"/>
+      <w:r>
+        <w:t>the</w:t>
+      </w:r>
+      <w:proofErr w:type="spellEnd"/>
+      <w:r>
+        <w:t xml:space="preserve"> </w:t>
+      </w:r>
+      <w:proofErr w:type="spellStart"/>
+      <w:r>
+        <w:t>collider</w:t>
+      </w:r>
+      <w:proofErr w:type="spellEnd"/>
+    </w:p>
+    <w:p>
+      <w:pPr>
+        <w:pStyle w:val="PargrafodaLista"/>
+        <w:numPr>
+          <w:ilvl w:val="0"/>
+          <w:numId w:val="5"/>
+        </w:numPr>
+        <w:spacing w:line="360" w:lineRule="auto"/>
+      </w:pPr>
+      <w:proofErr w:type="spellStart"/>
+      <w:r>
+        <w:t>Add</w:t>
+      </w:r>
+      <w:proofErr w:type="spellEnd"/>
+      <w:r>
+        <w:t xml:space="preserve"> </w:t>
+      </w:r>
+      <w:proofErr w:type="spellStart"/>
+      <w:r>
+        <w:t>the</w:t>
+      </w:r>
+      <w:proofErr w:type="spellEnd"/>
+      <w:r>
+        <w:t xml:space="preserve"> </w:t>
+      </w:r>
+      <w:proofErr w:type="spellStart"/>
+      <w:r>
+        <w:rPr>
+          <w:b/>
+          <w:bCs/>
+        </w:rPr>
+        <w:t>ThirdPersonController.cs</w:t>
+      </w:r>
+      <w:proofErr w:type="spellEnd"/>
+      <w:r>
+        <w:t xml:space="preserve"> script</w:t>
+      </w:r>
+    </w:p>
+    <w:p>
+      <w:proofErr w:type="spellStart"/>
+      <w:r>
+        <w:t>Ready</w:t>
+      </w:r>
+      <w:proofErr w:type="spellEnd"/>
+      <w:r>
+        <w:t xml:space="preserve">! </w:t>
+      </w:r>
+      <w:proofErr w:type="spellStart"/>
+      <w:r>
+        <w:t>Your</w:t>
+      </w:r>
+      <w:proofErr w:type="spellEnd"/>
+      <w:r>
+        <w:t xml:space="preserve"> </w:t>
+      </w:r>
+      <w:proofErr w:type="spellStart"/>
+      <w:r>
+        <w:t>character</w:t>
+      </w:r>
+      <w:proofErr w:type="spellEnd"/>
+      <w:r>
+        <w:t xml:space="preserve"> </w:t>
+      </w:r>
+      <w:proofErr w:type="spellStart"/>
+      <w:r>
+        <w:t>is</w:t>
+      </w:r>
+      <w:proofErr w:type="spellEnd"/>
+      <w:r>
+        <w:t xml:space="preserve"> </w:t>
+      </w:r>
+      <w:proofErr w:type="spellStart"/>
+      <w:r>
+        <w:t>now</w:t>
+      </w:r>
+      <w:proofErr w:type="spellEnd"/>
+      <w:r>
+        <w:t xml:space="preserve"> </w:t>
+      </w:r>
+      <w:proofErr w:type="spellStart"/>
+      <w:r>
+        <w:t>ready</w:t>
+      </w:r>
+      <w:proofErr w:type="spellEnd"/>
+      <w:r>
+        <w:t xml:space="preserve"> </w:t>
+      </w:r>
+      <w:proofErr w:type="spellStart"/>
+      <w:r>
+        <w:t>to</w:t>
+      </w:r>
+      <w:proofErr w:type="spellEnd"/>
+      <w:r>
+        <w:t xml:space="preserve"> play.</w:t>
+      </w:r>
+    </w:p>
+    <w:p>
+      <w:proofErr w:type="spellStart"/>
+      <w:r>
+        <w:t>However</w:t>
+      </w:r>
+      <w:proofErr w:type="spellEnd"/>
+      <w:r>
+        <w:t xml:space="preserve">, </w:t>
+      </w:r>
+      <w:proofErr w:type="spellStart"/>
+      <w:r>
+        <w:t>you</w:t>
+      </w:r>
+      <w:proofErr w:type="spellEnd"/>
+      <w:r>
+        <w:t xml:space="preserve"> still </w:t>
+      </w:r>
+      <w:proofErr w:type="spellStart"/>
+      <w:r>
+        <w:t>need</w:t>
+      </w:r>
+      <w:proofErr w:type="spellEnd"/>
+      <w:r>
+        <w:t xml:space="preserve"> </w:t>
+      </w:r>
+      <w:proofErr w:type="spellStart"/>
+      <w:r>
+        <w:t>to</w:t>
+      </w:r>
+      <w:proofErr w:type="spellEnd"/>
+      <w:r>
+        <w:t xml:space="preserve"> </w:t>
+      </w:r>
+      <w:proofErr w:type="spellStart"/>
+      <w:r>
+        <w:t>add</w:t>
+      </w:r>
+      <w:proofErr w:type="spellEnd"/>
+      <w:r>
+        <w:t xml:space="preserve"> </w:t>
+      </w:r>
+      <w:proofErr w:type="spellStart"/>
+      <w:r>
+        <w:rPr>
+          <w:b/>
+          <w:bCs/>
+        </w:rPr>
+        <w:t>animations</w:t>
+      </w:r>
+      <w:proofErr w:type="spellEnd"/>
+      <w:r>
+        <w:t xml:space="preserve"> </w:t>
+      </w:r>
+      <w:proofErr w:type="spellStart"/>
+      <w:r>
+        <w:t>so</w:t>
+      </w:r>
+      <w:proofErr w:type="spellEnd"/>
+      <w:r>
+        <w:t xml:space="preserve"> </w:t>
+      </w:r>
+      <w:proofErr w:type="spellStart"/>
+      <w:r>
+        <w:t>that</w:t>
+      </w:r>
+      <w:proofErr w:type="spellEnd"/>
+      <w:r>
+        <w:t xml:space="preserve"> </w:t>
+      </w:r>
+      <w:proofErr w:type="spellStart"/>
+      <w:r>
+        <w:t>your</w:t>
+      </w:r>
+      <w:proofErr w:type="spellEnd"/>
+      <w:r>
+        <w:t xml:space="preserve"> </w:t>
+      </w:r>
+      <w:proofErr w:type="spellStart"/>
+      <w:r>
+        <w:t>character</w:t>
+      </w:r>
+      <w:proofErr w:type="spellEnd"/>
+      <w:r>
+        <w:t xml:space="preserve"> </w:t>
+      </w:r>
+      <w:proofErr w:type="spellStart"/>
+      <w:r>
+        <w:t>has</w:t>
+      </w:r>
+      <w:proofErr w:type="spellEnd"/>
+      <w:r>
+        <w:t xml:space="preserve"> </w:t>
+      </w:r>
+      <w:proofErr w:type="spellStart"/>
+      <w:r>
+        <w:t>interactions</w:t>
+      </w:r>
+      <w:proofErr w:type="spellEnd"/>
+      <w:r>
+        <w:t xml:space="preserve"> </w:t>
+      </w:r>
+      <w:proofErr w:type="spellStart"/>
+      <w:r>
+        <w:t>between</w:t>
+      </w:r>
+      <w:proofErr w:type="spellEnd"/>
+      <w:r>
+        <w:t xml:space="preserve"> </w:t>
+      </w:r>
+      <w:proofErr w:type="spellStart"/>
+      <w:r>
+        <w:t>movements</w:t>
+      </w:r>
+      <w:proofErr w:type="spellEnd"/>
+      <w:r>
+        <w:t xml:space="preserve">. For </w:t>
+      </w:r>
+      <w:proofErr w:type="spellStart"/>
+      <w:r>
+        <w:t>this</w:t>
+      </w:r>
+      <w:proofErr w:type="spellEnd"/>
+      <w:r>
+        <w:t xml:space="preserve">, </w:t>
+      </w:r>
+      <w:proofErr w:type="spellStart"/>
+      <w:r>
+        <w:t>you</w:t>
+      </w:r>
+      <w:proofErr w:type="spellEnd"/>
+      <w:r>
+        <w:t xml:space="preserve"> </w:t>
+      </w:r>
+      <w:proofErr w:type="spellStart"/>
+      <w:r>
+        <w:t>can</w:t>
+      </w:r>
+      <w:proofErr w:type="spellEnd"/>
+      <w:r>
+        <w:t xml:space="preserve"> download </w:t>
+      </w:r>
+      <w:proofErr w:type="spellStart"/>
+      <w:r>
+        <w:t>animations</w:t>
+      </w:r>
+      <w:proofErr w:type="spellEnd"/>
+      <w:r>
+        <w:t xml:space="preserve"> for </w:t>
+      </w:r>
+      <w:proofErr w:type="spellStart"/>
+      <w:r>
+        <w:t>free</w:t>
+      </w:r>
+      <w:proofErr w:type="spellEnd"/>
+      <w:r>
+        <w:t xml:space="preserve"> </w:t>
+      </w:r>
+      <w:proofErr w:type="spellStart"/>
+      <w:r>
+        <w:t>from</w:t>
+      </w:r>
+      <w:proofErr w:type="spellEnd"/>
+      <w:r>
+        <w:t xml:space="preserve"> </w:t>
+      </w:r>
+      <w:proofErr w:type="spellStart"/>
+      <w:r>
+        <w:t>Mixamo</w:t>
+      </w:r>
+      <w:proofErr w:type="spellEnd"/>
+      <w:r>
+        <w:t xml:space="preserve">. For </w:t>
+      </w:r>
+      <w:proofErr w:type="spellStart"/>
+      <w:r>
+        <w:t>animations</w:t>
+      </w:r>
+      <w:proofErr w:type="spellEnd"/>
+      <w:r>
+        <w:t xml:space="preserve">, do </w:t>
+      </w:r>
+      <w:proofErr w:type="spellStart"/>
+      <w:r>
+        <w:t>the</w:t>
+      </w:r>
+      <w:proofErr w:type="spellEnd"/>
+      <w:r>
+        <w:t xml:space="preserve"> </w:t>
+      </w:r>
+      <w:proofErr w:type="spellStart"/>
+      <w:r>
+        <w:t>following</w:t>
+      </w:r>
+      <w:proofErr w:type="spellEnd"/>
+      <w:r>
+        <w:t>:</w:t>
+      </w:r>
+    </w:p>
+    <w:p>
+      <w:pPr>
+        <w:pStyle w:val="PargrafodaLista"/>
+        <w:numPr>
+          <w:ilvl w:val="0"/>
+          <w:numId w:val="6"/>
+        </w:numPr>
+        <w:spacing w:line="360" w:lineRule="auto"/>
+      </w:pPr>
+      <w:proofErr w:type="spellStart"/>
+      <w:r>
+        <w:t>Add</w:t>
+      </w:r>
+      <w:proofErr w:type="spellEnd"/>
+      <w:r>
+        <w:t xml:space="preserve"> </w:t>
+      </w:r>
+      <w:proofErr w:type="spellStart"/>
+      <w:r>
+        <w:t>the</w:t>
+      </w:r>
+      <w:proofErr w:type="spellEnd"/>
+      <w:r>
+        <w:t xml:space="preserve"> </w:t>
+      </w:r>
+      <w:proofErr w:type="spellStart"/>
+      <w:r>
+        <w:rPr>
+          <w:b/>
+          <w:bCs/>
+        </w:rPr>
+        <w:t>Animator</w:t>
+      </w:r>
+      <w:proofErr w:type="spellEnd"/>
+      <w:r>
+        <w:t xml:space="preserve"> </w:t>
+      </w:r>
+      <w:proofErr w:type="spellStart"/>
+      <w:r>
+        <w:t>component</w:t>
+      </w:r>
+      <w:proofErr w:type="spellEnd"/>
+      <w:r>
+        <w:t xml:space="preserve"> </w:t>
+      </w:r>
+      <w:proofErr w:type="spellStart"/>
+      <w:r>
+        <w:t>to</w:t>
+      </w:r>
+      <w:proofErr w:type="spellEnd"/>
+      <w:r>
+        <w:t xml:space="preserve"> </w:t>
+      </w:r>
+      <w:proofErr w:type="spellStart"/>
+      <w:r>
+        <w:t>your</w:t>
+      </w:r>
+      <w:proofErr w:type="spellEnd"/>
+      <w:r>
+        <w:t xml:space="preserve"> player</w:t>
+      </w:r>
+    </w:p>
+    <w:p>
+      <w:pPr>
+        <w:pStyle w:val="PargrafodaLista"/>
+        <w:numPr>
+          <w:ilvl w:val="0"/>
+          <w:numId w:val="6"/>
+        </w:numPr>
+        <w:spacing w:line="360" w:lineRule="auto"/>
+      </w:pPr>
+      <w:proofErr w:type="spellStart"/>
+      <w:r>
+        <w:t>Create</w:t>
+      </w:r>
+      <w:proofErr w:type="spellEnd"/>
+      <w:r>
+        <w:t xml:space="preserve"> </w:t>
+      </w:r>
+      <w:proofErr w:type="spellStart"/>
+      <w:r>
+        <w:t>an</w:t>
+      </w:r>
+      <w:proofErr w:type="spellEnd"/>
+      <w:r>
+        <w:t xml:space="preserve"> </w:t>
+      </w:r>
+      <w:proofErr w:type="spellStart"/>
+      <w:r>
+        <w:rPr>
+          <w:b/>
+          <w:bCs/>
+        </w:rPr>
+        <w:t>Animator</w:t>
+      </w:r>
+      <w:proofErr w:type="spellEnd"/>
+      <w:r>
+        <w:rPr>
+          <w:b/>
+          <w:bCs/>
+        </w:rPr>
+        <w:t xml:space="preserve"> </w:t>
+      </w:r>
+      <w:proofErr w:type="spellStart"/>
+      <w:r>
+        <w:rPr>
+          <w:b/>
+          <w:bCs/>
+        </w:rPr>
+        <w:t>Controller</w:t>
+      </w:r>
+      <w:proofErr w:type="spellEnd"/>
+      <w:r>
+        <w:t xml:space="preserve"> file (</w:t>
+      </w:r>
+      <w:proofErr w:type="spellStart"/>
+      <w:r>
+        <w:t>right</w:t>
+      </w:r>
+      <w:proofErr w:type="spellEnd"/>
+      <w:r>
+        <w:t xml:space="preserve"> click </w:t>
+      </w:r>
+      <w:proofErr w:type="spellStart"/>
+      <w:r>
+        <w:t>on</w:t>
+      </w:r>
+      <w:proofErr w:type="spellEnd"/>
+      <w:r>
+        <w:t xml:space="preserve"> </w:t>
+      </w:r>
+      <w:proofErr w:type="spellStart"/>
+      <w:r>
+        <w:t>your</w:t>
+      </w:r>
+      <w:proofErr w:type="spellEnd"/>
+      <w:r>
+        <w:t xml:space="preserve"> </w:t>
+      </w:r>
+      <w:proofErr w:type="spellStart"/>
+      <w:r>
+        <w:t>project</w:t>
+      </w:r>
+      <w:proofErr w:type="spellEnd"/>
+      <w:r>
+        <w:t xml:space="preserve"> </w:t>
+      </w:r>
+      <w:proofErr w:type="spellStart"/>
+      <w:r>
+        <w:t>window</w:t>
+      </w:r>
+      <w:proofErr w:type="spellEnd"/>
+      <w:r>
+        <w:t xml:space="preserve"> &gt; </w:t>
+      </w:r>
+      <w:proofErr w:type="spellStart"/>
+      <w:r>
+        <w:t>Create</w:t>
+      </w:r>
+      <w:proofErr w:type="spellEnd"/>
+      <w:r>
+        <w:t xml:space="preserve"> &gt; </w:t>
+      </w:r>
+      <w:proofErr w:type="spellStart"/>
+      <w:r>
+        <w:t>Animator</w:t>
+      </w:r>
+      <w:proofErr w:type="spellEnd"/>
+      <w:r>
+        <w:t xml:space="preserve"> </w:t>
+      </w:r>
+      <w:proofErr w:type="spellStart"/>
+      <w:r>
+        <w:t>Controller</w:t>
+      </w:r>
+      <w:proofErr w:type="spellEnd"/>
+      <w:r>
+        <w:t xml:space="preserve">) </w:t>
+      </w:r>
+      <w:proofErr w:type="spellStart"/>
+      <w:r>
+        <w:t>and</w:t>
+      </w:r>
+      <w:proofErr w:type="spellEnd"/>
+      <w:r>
+        <w:t xml:space="preserve"> </w:t>
+      </w:r>
+      <w:proofErr w:type="spellStart"/>
+      <w:r>
+        <w:t>attach</w:t>
+      </w:r>
+      <w:proofErr w:type="spellEnd"/>
+      <w:r>
+        <w:t xml:space="preserve"> it </w:t>
+      </w:r>
+      <w:proofErr w:type="spellStart"/>
+      <w:r>
+        <w:t>to</w:t>
+      </w:r>
+      <w:proofErr w:type="spellEnd"/>
+      <w:r>
+        <w:t xml:space="preserve"> </w:t>
+      </w:r>
+      <w:proofErr w:type="spellStart"/>
+      <w:r>
+        <w:t>your</w:t>
+      </w:r>
+      <w:proofErr w:type="spellEnd"/>
+      <w:r>
+        <w:t xml:space="preserve"> </w:t>
+      </w:r>
+      <w:proofErr w:type="spellStart"/>
+      <w:r>
+        <w:t>character's</w:t>
+      </w:r>
+      <w:proofErr w:type="spellEnd"/>
+      <w:r>
+        <w:t xml:space="preserve"> </w:t>
+      </w:r>
+      <w:proofErr w:type="spellStart"/>
+      <w:r>
+        <w:t>Animator</w:t>
+      </w:r>
+      <w:proofErr w:type="spellEnd"/>
+      <w:r>
+        <w:t xml:space="preserve"> </w:t>
+      </w:r>
+      <w:proofErr w:type="spellStart"/>
+      <w:r>
+        <w:t>component</w:t>
+      </w:r>
+      <w:proofErr w:type="spellEnd"/>
+    </w:p>
+    <w:p>
+      <w:proofErr w:type="spellStart"/>
+      <w:r>
+        <w:t>You</w:t>
+      </w:r>
+      <w:proofErr w:type="spellEnd"/>
+      <w:r>
+        <w:t xml:space="preserve"> </w:t>
+      </w:r>
+      <w:proofErr w:type="spellStart"/>
+      <w:r>
+        <w:t>will</w:t>
+      </w:r>
+      <w:proofErr w:type="spellEnd"/>
+      <w:r>
+        <w:t xml:space="preserve"> </w:t>
+      </w:r>
+      <w:proofErr w:type="spellStart"/>
+      <w:r>
+        <w:t>need</w:t>
+      </w:r>
+      <w:proofErr w:type="spellEnd"/>
+      <w:r>
+        <w:t xml:space="preserve"> </w:t>
+      </w:r>
+      <w:proofErr w:type="spellStart"/>
+      <w:r>
+        <w:t>animations</w:t>
+      </w:r>
+      <w:proofErr w:type="spellEnd"/>
+      <w:r>
+        <w:t xml:space="preserve"> for: </w:t>
+      </w:r>
+      <w:proofErr w:type="spellStart"/>
+      <w:r>
+        <w:t>walking</w:t>
+      </w:r>
+      <w:proofErr w:type="spellEnd"/>
+      <w:r>
+        <w:t xml:space="preserve">, running, </w:t>
+      </w:r>
+      <w:proofErr w:type="spellStart"/>
+      <w:r>
+        <w:t>jumping</w:t>
+      </w:r>
+      <w:proofErr w:type="spellEnd"/>
+      <w:r>
+        <w:t xml:space="preserve">, </w:t>
+      </w:r>
+      <w:proofErr w:type="spellStart"/>
+      <w:r>
+        <w:t>crouching</w:t>
+      </w:r>
+      <w:proofErr w:type="spellEnd"/>
+      <w:r>
+        <w:t xml:space="preserve"> </w:t>
+      </w:r>
+      <w:proofErr w:type="spellStart"/>
+      <w:r>
+        <w:t>and</w:t>
+      </w:r>
+      <w:proofErr w:type="spellEnd"/>
+      <w:r>
+        <w:t xml:space="preserve"> </w:t>
+      </w:r>
+      <w:proofErr w:type="spellStart"/>
+      <w:r>
+        <w:t>crouch</w:t>
+      </w:r>
+      <w:proofErr w:type="spellEnd"/>
+      <w:r>
+        <w:t xml:space="preserve"> </w:t>
+      </w:r>
+      <w:proofErr w:type="spellStart"/>
+      <w:r>
+        <w:t>walking</w:t>
+      </w:r>
+      <w:proofErr w:type="spellEnd"/>
+      <w:r>
+        <w:t xml:space="preserve">. </w:t>
+      </w:r>
+      <w:proofErr w:type="spellStart"/>
+      <w:r>
+        <w:t>These</w:t>
+      </w:r>
+      <w:proofErr w:type="spellEnd"/>
+      <w:r>
+        <w:t xml:space="preserve"> </w:t>
+      </w:r>
+      <w:proofErr w:type="spellStart"/>
+      <w:r>
+        <w:t>animations</w:t>
+      </w:r>
+      <w:proofErr w:type="spellEnd"/>
+      <w:r>
+        <w:t xml:space="preserve"> </w:t>
+      </w:r>
+      <w:proofErr w:type="spellStart"/>
+      <w:r>
+        <w:t>can</w:t>
+      </w:r>
+      <w:proofErr w:type="spellEnd"/>
+      <w:r>
+        <w:t xml:space="preserve"> </w:t>
+      </w:r>
+      <w:proofErr w:type="spellStart"/>
+      <w:r>
+        <w:t>be</w:t>
+      </w:r>
+      <w:proofErr w:type="spellEnd"/>
+      <w:r>
+        <w:t xml:space="preserve"> </w:t>
+      </w:r>
+      <w:proofErr w:type="spellStart"/>
+      <w:r>
+        <w:t>downloaded</w:t>
+      </w:r>
+      <w:proofErr w:type="spellEnd"/>
+      <w:r>
+        <w:t xml:space="preserve"> for </w:t>
+      </w:r>
+      <w:proofErr w:type="spellStart"/>
+      <w:r>
+        <w:t>free</w:t>
+      </w:r>
+      <w:proofErr w:type="spellEnd"/>
+      <w:r>
+        <w:t xml:space="preserve"> </w:t>
+      </w:r>
+      <w:proofErr w:type="spellStart"/>
+      <w:r>
+        <w:t>from</w:t>
+      </w:r>
+      <w:proofErr w:type="spellEnd"/>
+      <w:r>
+        <w:t xml:space="preserve"> </w:t>
+      </w:r>
+      <w:proofErr w:type="spellStart"/>
+      <w:r>
+        <w:t>Mixamo</w:t>
+      </w:r>
+      <w:proofErr w:type="spellEnd"/>
+      <w:r>
+        <w:t xml:space="preserve"> </w:t>
+      </w:r>
+      <w:proofErr w:type="spellStart"/>
+      <w:r>
+        <w:t>and</w:t>
+      </w:r>
+      <w:proofErr w:type="spellEnd"/>
+      <w:r>
+        <w:t xml:space="preserve"> </w:t>
+      </w:r>
+      <w:proofErr w:type="spellStart"/>
+      <w:r>
+        <w:t>imported</w:t>
+      </w:r>
+      <w:proofErr w:type="spellEnd"/>
+      <w:r>
+        <w:t xml:space="preserve"> </w:t>
+      </w:r>
+      <w:proofErr w:type="spellStart"/>
+      <w:r>
+        <w:t>into</w:t>
+      </w:r>
+      <w:proofErr w:type="spellEnd"/>
+      <w:r>
+        <w:t xml:space="preserve"> </w:t>
+      </w:r>
+      <w:proofErr w:type="spellStart"/>
+      <w:r>
+        <w:t>your</w:t>
+      </w:r>
+      <w:proofErr w:type="spellEnd"/>
+      <w:r>
+        <w:t xml:space="preserve"> </w:t>
+      </w:r>
+      <w:proofErr w:type="spellStart"/>
+      <w:r>
+        <w:t>project</w:t>
+      </w:r>
+      <w:proofErr w:type="spellEnd"/>
+      <w:r>
+        <w:t xml:space="preserve">. </w:t>
+      </w:r>
+      <w:proofErr w:type="spellStart"/>
+      <w:r>
+        <w:t>After</w:t>
+      </w:r>
+      <w:proofErr w:type="spellEnd"/>
+      <w:r>
+        <w:t xml:space="preserve"> </w:t>
+      </w:r>
+      <w:proofErr w:type="spellStart"/>
+      <w:r>
+        <w:t>that</w:t>
+      </w:r>
+      <w:proofErr w:type="spellEnd"/>
+      <w:r>
+        <w:t xml:space="preserve">, open </w:t>
+      </w:r>
+      <w:proofErr w:type="spellStart"/>
+      <w:r>
+        <w:t>the</w:t>
+      </w:r>
+      <w:proofErr w:type="spellEnd"/>
+      <w:r>
+        <w:t xml:space="preserve"> </w:t>
+      </w:r>
+      <w:proofErr w:type="spellStart"/>
+      <w:r>
+        <w:t>Animator</w:t>
+      </w:r>
+      <w:proofErr w:type="spellEnd"/>
+      <w:r>
+        <w:t xml:space="preserve"> </w:t>
+      </w:r>
+      <w:proofErr w:type="spellStart"/>
+      <w:r>
+        <w:t>Controller</w:t>
+      </w:r>
+      <w:proofErr w:type="spellEnd"/>
+      <w:r>
+        <w:t xml:space="preserve"> </w:t>
+      </w:r>
+      <w:proofErr w:type="spellStart"/>
+      <w:r>
+        <w:t>you</w:t>
+      </w:r>
+      <w:proofErr w:type="spellEnd"/>
+      <w:r>
+        <w:t xml:space="preserve"> </w:t>
+      </w:r>
+      <w:proofErr w:type="spellStart"/>
+      <w:r>
+        <w:t>created</w:t>
+      </w:r>
+      <w:proofErr w:type="spellEnd"/>
+      <w:r>
+        <w:t xml:space="preserve"> </w:t>
+      </w:r>
+      <w:proofErr w:type="spellStart"/>
+      <w:r>
+        <w:t>and</w:t>
+      </w:r>
+      <w:proofErr w:type="spellEnd"/>
+      <w:r>
+        <w:t xml:space="preserve"> copy </w:t>
+      </w:r>
+      <w:proofErr w:type="spellStart"/>
+      <w:r>
+        <w:t>the</w:t>
+      </w:r>
+      <w:proofErr w:type="spellEnd"/>
+      <w:r>
+        <w:t xml:space="preserve"> </w:t>
+      </w:r>
+      <w:proofErr w:type="spellStart"/>
+      <w:r>
+        <w:t>same</w:t>
+      </w:r>
+      <w:proofErr w:type="spellEnd"/>
+      <w:r>
+        <w:t xml:space="preserve"> </w:t>
+      </w:r>
+      <w:proofErr w:type="spellStart"/>
+      <w:r>
+        <w:t>animation</w:t>
+      </w:r>
+      <w:proofErr w:type="spellEnd"/>
+      <w:r>
+        <w:t xml:space="preserve"> </w:t>
+      </w:r>
+      <w:proofErr w:type="spellStart"/>
+      <w:r>
+        <w:t>scheme</w:t>
+      </w:r>
+      <w:proofErr w:type="spellEnd"/>
+      <w:r>
+        <w:t xml:space="preserve"> </w:t>
+      </w:r>
+      <w:proofErr w:type="spellStart"/>
+      <w:r>
+        <w:t>used</w:t>
+      </w:r>
+      <w:proofErr w:type="spellEnd"/>
+      <w:r>
+        <w:t xml:space="preserve"> in </w:t>
+      </w:r>
+      <w:proofErr w:type="spellStart"/>
+      <w:r>
+        <w:t>this</w:t>
+      </w:r>
+      <w:proofErr w:type="spellEnd"/>
+      <w:r>
+        <w:t xml:space="preserve"> </w:t>
+      </w:r>
+      <w:proofErr w:type="spellStart"/>
+      <w:r>
+        <w:t>package</w:t>
+      </w:r>
+      <w:proofErr w:type="spellEnd"/>
+      <w:r>
+        <w:t xml:space="preserve">, </w:t>
+      </w:r>
+      <w:proofErr w:type="spellStart"/>
+      <w:r>
+        <w:t>which</w:t>
+      </w:r>
+      <w:proofErr w:type="spellEnd"/>
+      <w:r>
+        <w:t xml:space="preserve"> </w:t>
+      </w:r>
+      <w:proofErr w:type="spellStart"/>
+      <w:r>
+        <w:t>is</w:t>
+      </w:r>
+      <w:proofErr w:type="spellEnd"/>
+      <w:r>
+        <w:t xml:space="preserve"> </w:t>
+      </w:r>
+      <w:proofErr w:type="spellStart"/>
+      <w:r>
+        <w:t>located</w:t>
+      </w:r>
+      <w:proofErr w:type="spellEnd"/>
+      <w:r>
+        <w:t xml:space="preserve"> in </w:t>
+      </w:r>
+      <w:proofErr w:type="spellStart"/>
+      <w:r>
+        <w:t>EasyStart</w:t>
+      </w:r>
+      <w:proofErr w:type="spellEnd"/>
+      <w:r>
+        <w:t xml:space="preserve"> </w:t>
+      </w:r>
+      <w:proofErr w:type="spellStart"/>
+      <w:r>
+        <w:t>Third</w:t>
+      </w:r>
+      <w:proofErr w:type="spellEnd"/>
+      <w:r>
+        <w:t xml:space="preserve"> Person </w:t>
+      </w:r>
+      <w:proofErr w:type="spellStart"/>
+      <w:r>
+        <w:t>Controller</w:t>
+      </w:r>
+      <w:proofErr w:type="spellEnd"/>
+      <w:r>
+        <w:t>/</w:t>
+      </w:r>
+      <w:proofErr w:type="spellStart"/>
+      <w:r>
+        <w:t>Prefabs</w:t>
+      </w:r>
+      <w:proofErr w:type="spellEnd"/>
+      <w:r>
+        <w:t>/</w:t>
+      </w:r>
+      <w:proofErr w:type="spellStart"/>
+      <w:r>
+        <w:t>Animations</w:t>
+      </w:r>
+      <w:proofErr w:type="spellEnd"/>
+      <w:r>
+        <w:t xml:space="preserve">/ </w:t>
+      </w:r>
+      <w:proofErr w:type="spellStart"/>
+      <w:r>
+        <w:t>PlayerAnimator.controller</w:t>
+      </w:r>
+      <w:proofErr w:type="spellEnd"/>
+    </w:p>
+    <w:p>
+      <w:proofErr w:type="spellStart"/>
+      <w:r>
+        <w:t>After</w:t>
+      </w:r>
+      <w:proofErr w:type="spellEnd"/>
+      <w:r>
+        <w:t xml:space="preserve"> </w:t>
+      </w:r>
+      <w:proofErr w:type="spellStart"/>
+      <w:r>
+        <w:t>that</w:t>
+      </w:r>
+      <w:proofErr w:type="spellEnd"/>
+      <w:r>
+        <w:t xml:space="preserve">, </w:t>
+      </w:r>
+      <w:proofErr w:type="spellStart"/>
+      <w:r>
+        <w:t>everything</w:t>
+      </w:r>
+      <w:proofErr w:type="spellEnd"/>
+      <w:r>
+        <w:t xml:space="preserve"> </w:t>
+      </w:r>
+      <w:proofErr w:type="spellStart"/>
+      <w:r>
+        <w:t>should</w:t>
+      </w:r>
+      <w:proofErr w:type="spellEnd"/>
+      <w:r>
+        <w:t xml:space="preserve"> </w:t>
+      </w:r>
+      <w:proofErr w:type="spellStart"/>
+      <w:r>
+        <w:t>be</w:t>
+      </w:r>
+      <w:proofErr w:type="spellEnd"/>
+      <w:r>
+        <w:t xml:space="preserve"> </w:t>
+      </w:r>
+      <w:proofErr w:type="spellStart"/>
+      <w:r>
+        <w:t>working</w:t>
+      </w:r>
+      <w:proofErr w:type="spellEnd"/>
+      <w:r>
+        <w:t xml:space="preserve"> </w:t>
+      </w:r>
+      <w:proofErr w:type="spellStart"/>
+      <w:r>
+        <w:t>according</w:t>
+      </w:r>
+      <w:proofErr w:type="spellEnd"/>
+      <w:r>
+        <w:t xml:space="preserve"> </w:t>
+      </w:r>
+      <w:proofErr w:type="spellStart"/>
+      <w:r>
+        <w:t>to</w:t>
+      </w:r>
+      <w:proofErr w:type="spellEnd"/>
+      <w:r>
+        <w:t xml:space="preserve"> </w:t>
+      </w:r>
+      <w:proofErr w:type="spellStart"/>
+      <w:r>
+        <w:t>the</w:t>
+      </w:r>
+      <w:proofErr w:type="spellEnd"/>
+      <w:r>
+        <w:t xml:space="preserve"> </w:t>
+      </w:r>
+      <w:proofErr w:type="spellStart"/>
+      <w:r>
+        <w:t>animations</w:t>
+      </w:r>
+      <w:proofErr w:type="spellEnd"/>
+      <w:r>
+        <w:t xml:space="preserve"> </w:t>
+      </w:r>
+      <w:proofErr w:type="spellStart"/>
+      <w:r>
+        <w:t>you</w:t>
+      </w:r>
+      <w:proofErr w:type="spellEnd"/>
+      <w:r>
+        <w:t xml:space="preserve"> </w:t>
+      </w:r>
+      <w:proofErr w:type="spellStart"/>
+      <w:r>
+        <w:t>chose</w:t>
+      </w:r>
+      <w:proofErr w:type="spellEnd"/>
+      <w:r>
+        <w:t>.</w:t>
+      </w:r>
+    </w:p>
+    <w:p>
+      <w:pPr>
+        <w:rPr>
+          <w:i/>
+          <w:iCs/>
+        </w:rPr>
+      </w:pPr>
+      <w:r>
+        <w:rPr>
+          <w:i/>
+          <w:iCs/>
+          <w:u w:val="single"/>
+        </w:rPr>
+        <w:t>Note:</w:t>
+      </w:r>
+      <w:r>
+        <w:rPr>
+          <w:i/>
+          <w:iCs/>
+        </w:rPr>
+        <w:t xml:space="preserve"> </w:t>
+      </w:r>
+      <w:proofErr w:type="spellStart"/>
+      <w:r>
+        <w:rPr>
+          <w:i/>
+          <w:iCs/>
+        </w:rPr>
+        <w:t>the</w:t>
+      </w:r>
+      <w:proofErr w:type="spellEnd"/>
+      <w:r>
+        <w:rPr>
+          <w:i/>
+          <w:iCs/>
+        </w:rPr>
+        <w:t xml:space="preserve"> </w:t>
+      </w:r>
+      <w:proofErr w:type="spellStart"/>
+      <w:r>
+        <w:rPr>
+          <w:i/>
+          <w:iCs/>
+        </w:rPr>
+        <w:t>animations</w:t>
+      </w:r>
+      <w:proofErr w:type="spellEnd"/>
+      <w:r>
+        <w:rPr>
+          <w:i/>
+          <w:iCs/>
+        </w:rPr>
+        <w:t xml:space="preserve"> in </w:t>
+      </w:r>
+      <w:proofErr w:type="spellStart"/>
+      <w:r>
+        <w:rPr>
+          <w:i/>
+          <w:iCs/>
+        </w:rPr>
+        <w:t>this</w:t>
+      </w:r>
+      <w:proofErr w:type="spellEnd"/>
+      <w:r>
+        <w:rPr>
+          <w:i/>
+          <w:iCs/>
+        </w:rPr>
+        <w:t xml:space="preserve"> </w:t>
+      </w:r>
+      <w:proofErr w:type="spellStart"/>
+      <w:r>
+        <w:rPr>
+          <w:i/>
+          <w:iCs/>
+        </w:rPr>
+        <w:t>project</w:t>
+      </w:r>
+      <w:proofErr w:type="spellEnd"/>
+      <w:r>
+        <w:rPr>
+          <w:i/>
+          <w:iCs/>
+        </w:rPr>
+        <w:t xml:space="preserve"> do </w:t>
+      </w:r>
+      <w:proofErr w:type="spellStart"/>
+      <w:r>
+        <w:rPr>
+          <w:i/>
+          <w:iCs/>
+        </w:rPr>
+        <w:t>not</w:t>
+      </w:r>
+      <w:proofErr w:type="spellEnd"/>
+      <w:r>
+        <w:rPr>
+          <w:i/>
+          <w:iCs/>
+        </w:rPr>
+        <w:t xml:space="preserve"> follow </w:t>
+      </w:r>
+      <w:proofErr w:type="spellStart"/>
+      <w:r>
+        <w:rPr>
+          <w:i/>
+          <w:iCs/>
+        </w:rPr>
+        <w:t>the</w:t>
+      </w:r>
+      <w:proofErr w:type="spellEnd"/>
+      <w:r>
+        <w:rPr>
+          <w:i/>
+          <w:iCs/>
+        </w:rPr>
+        <w:t xml:space="preserve"> </w:t>
+      </w:r>
+      <w:proofErr w:type="spellStart"/>
+      <w:r>
+        <w:rPr>
+          <w:i/>
+          <w:iCs/>
+        </w:rPr>
+        <w:t>Rigs</w:t>
+      </w:r>
+      <w:proofErr w:type="spellEnd"/>
+      <w:r>
+        <w:rPr>
+          <w:i/>
+          <w:iCs/>
+        </w:rPr>
+        <w:t xml:space="preserve"> </w:t>
+      </w:r>
+      <w:proofErr w:type="spellStart"/>
+      <w:r>
+        <w:rPr>
+          <w:i/>
+          <w:iCs/>
+        </w:rPr>
+        <w:t>created</w:t>
+      </w:r>
+      <w:proofErr w:type="spellEnd"/>
+      <w:r>
+        <w:rPr>
+          <w:i/>
+          <w:iCs/>
+        </w:rPr>
+        <w:t xml:space="preserve"> </w:t>
+      </w:r>
+      <w:proofErr w:type="spellStart"/>
+      <w:r>
+        <w:rPr>
+          <w:i/>
+          <w:iCs/>
+        </w:rPr>
+        <w:t>by</w:t>
+      </w:r>
+      <w:proofErr w:type="spellEnd"/>
+      <w:r>
+        <w:rPr>
+          <w:i/>
+          <w:iCs/>
+        </w:rPr>
+        <w:t xml:space="preserve"> </w:t>
+      </w:r>
+      <w:proofErr w:type="spellStart"/>
+      <w:r>
+        <w:rPr>
+          <w:i/>
+          <w:iCs/>
+        </w:rPr>
+        <w:t>Mixamo</w:t>
+      </w:r>
+      <w:proofErr w:type="spellEnd"/>
+      <w:r>
+        <w:rPr>
+          <w:i/>
+          <w:iCs/>
+        </w:rPr>
+        <w:t xml:space="preserve">, </w:t>
+      </w:r>
+      <w:proofErr w:type="spellStart"/>
+      <w:r>
+        <w:rPr>
+          <w:i/>
+          <w:iCs/>
+        </w:rPr>
+        <w:t>so</w:t>
+      </w:r>
+      <w:proofErr w:type="spellEnd"/>
+      <w:r>
+        <w:rPr>
+          <w:i/>
+          <w:iCs/>
+        </w:rPr>
+        <w:t xml:space="preserve"> </w:t>
+      </w:r>
+      <w:proofErr w:type="spellStart"/>
+      <w:r>
+        <w:rPr>
+          <w:i/>
+          <w:iCs/>
+        </w:rPr>
+        <w:t>they</w:t>
+      </w:r>
+      <w:proofErr w:type="spellEnd"/>
+      <w:r>
+        <w:rPr>
+          <w:i/>
+          <w:iCs/>
+        </w:rPr>
+        <w:t xml:space="preserve"> </w:t>
+      </w:r>
+      <w:proofErr w:type="spellStart"/>
+      <w:r>
+        <w:rPr>
+          <w:i/>
+          <w:iCs/>
+        </w:rPr>
+        <w:t>may</w:t>
+      </w:r>
+      <w:proofErr w:type="spellEnd"/>
+      <w:r>
+        <w:rPr>
+          <w:i/>
+          <w:iCs/>
+        </w:rPr>
+        <w:t xml:space="preserve"> </w:t>
+      </w:r>
+      <w:proofErr w:type="spellStart"/>
+      <w:r>
+        <w:rPr>
+          <w:i/>
+          <w:iCs/>
+        </w:rPr>
+        <w:t>not</w:t>
+      </w:r>
+      <w:proofErr w:type="spellEnd"/>
+      <w:r>
+        <w:rPr>
+          <w:i/>
+          <w:iCs/>
+        </w:rPr>
+        <w:t xml:space="preserve"> </w:t>
+      </w:r>
+      <w:proofErr w:type="spellStart"/>
+      <w:r>
+        <w:rPr>
+          <w:i/>
+          <w:iCs/>
+        </w:rPr>
+        <w:t>work</w:t>
+      </w:r>
+      <w:proofErr w:type="spellEnd"/>
+      <w:r>
+        <w:rPr>
+          <w:i/>
+          <w:iCs/>
+        </w:rPr>
+        <w:t xml:space="preserve"> in </w:t>
+      </w:r>
+      <w:proofErr w:type="spellStart"/>
+      <w:r>
+        <w:rPr>
+          <w:i/>
+          <w:iCs/>
+        </w:rPr>
+        <w:t>your</w:t>
+      </w:r>
+      <w:proofErr w:type="spellEnd"/>
+      <w:r>
+        <w:rPr>
+          <w:i/>
+          <w:iCs/>
+        </w:rPr>
+        <w:t xml:space="preserve"> game </w:t>
+      </w:r>
+      <w:proofErr w:type="spellStart"/>
+      <w:r>
+        <w:rPr>
+          <w:i/>
+          <w:iCs/>
+        </w:rPr>
+        <w:t>if</w:t>
+      </w:r>
+      <w:proofErr w:type="spellEnd"/>
+      <w:r>
+        <w:rPr>
+          <w:i/>
+          <w:iCs/>
+        </w:rPr>
+        <w:t xml:space="preserve"> </w:t>
+      </w:r>
+      <w:proofErr w:type="spellStart"/>
+      <w:r>
+        <w:rPr>
+          <w:i/>
+          <w:iCs/>
+        </w:rPr>
+        <w:t>you</w:t>
+      </w:r>
+      <w:proofErr w:type="spellEnd"/>
+      <w:r>
+        <w:rPr>
+          <w:i/>
+          <w:iCs/>
+        </w:rPr>
+        <w:t xml:space="preserve"> copy </w:t>
+      </w:r>
+      <w:proofErr w:type="spellStart"/>
+      <w:r>
+        <w:rPr>
+          <w:i/>
+          <w:iCs/>
+        </w:rPr>
+        <w:t>them</w:t>
+      </w:r>
+      <w:proofErr w:type="spellEnd"/>
+      <w:r>
+        <w:rPr>
+          <w:i/>
+          <w:iCs/>
+        </w:rPr>
+        <w:t xml:space="preserve"> </w:t>
+      </w:r>
+      <w:proofErr w:type="spellStart"/>
+      <w:r>
+        <w:rPr>
+          <w:i/>
+          <w:iCs/>
+        </w:rPr>
+        <w:t>to</w:t>
+      </w:r>
+      <w:proofErr w:type="spellEnd"/>
+      <w:r>
+        <w:rPr>
+          <w:i/>
+          <w:iCs/>
+        </w:rPr>
+        <w:t xml:space="preserve"> </w:t>
+      </w:r>
+      <w:proofErr w:type="spellStart"/>
+      <w:r>
+        <w:rPr>
+          <w:i/>
+          <w:iCs/>
+        </w:rPr>
+        <w:t>your</w:t>
+      </w:r>
+      <w:proofErr w:type="spellEnd"/>
+      <w:r>
+        <w:rPr>
+          <w:i/>
+          <w:iCs/>
+        </w:rPr>
+        <w:t xml:space="preserve"> </w:t>
+      </w:r>
+      <w:proofErr w:type="spellStart"/>
+      <w:r>
+        <w:rPr>
+          <w:i/>
+          <w:iCs/>
+        </w:rPr>
+        <w:t>project</w:t>
+      </w:r>
+      <w:proofErr w:type="spellEnd"/>
+      <w:r>
+        <w:rPr>
+          <w:i/>
+          <w:iCs/>
+        </w:rPr>
+        <w:t>.</w:t>
+      </w:r>
+    </w:p>
+    <w:p>
+      <w:pPr>
+        <w:rPr>
+          <w:b/>
+          <w:bCs/>
+          <w:i/>
+          <w:iCs/>
           <w:u w:val="single"/>
         </w:rPr>
       </w:pPr>
@@ -2704,6 +4137,8 @@
           <w:rFonts w:ascii="Segoe UI Emoji" w:hAnsi="Segoe UI Emoji" w:cs="Segoe UI Emoji"/>
           <w:b/>
           <w:bCs/>
+          <w:i/>
+          <w:iCs/>
           <w:u w:val="single"/>
         </w:rPr>
         <w:t>📹</w:t>
@@ -2712,6 +4147,8 @@
         <w:rPr>
           <w:b/>
           <w:bCs/>
+          <w:i/>
+          <w:iCs/>
           <w:u w:val="single"/>
         </w:rPr>
         <w:t xml:space="preserve"> </w:t>
@@ -2721,6 +4158,8 @@
         <w:rPr>
           <w:b/>
           <w:bCs/>
+          <w:i/>
+          <w:iCs/>
           <w:u w:val="single"/>
         </w:rPr>
         <w:t>Camera</w:t>
@@ -3117,21 +4556,470 @@
       </w:r>
       <w:proofErr w:type="spellEnd"/>
       <w:r>
-        <w:t xml:space="preserve"> (folder)</w:t>
+        <w:t xml:space="preserve"> </w:t>
+      </w:r>
+      <w:r>
+        <w:t xml:space="preserve">– </w:t>
+      </w:r>
+      <w:proofErr w:type="spellStart"/>
+      <w:r>
+        <w:t>inside</w:t>
+      </w:r>
+      <w:proofErr w:type="spellEnd"/>
+      <w:r>
+        <w:t xml:space="preserve"> </w:t>
+      </w:r>
+      <w:proofErr w:type="spellStart"/>
+      <w:r>
+        <w:t>prefabs</w:t>
+      </w:r>
+      <w:proofErr w:type="spellEnd"/>
+      <w:r>
+        <w:t xml:space="preserve">, </w:t>
+      </w:r>
+      <w:proofErr w:type="spellStart"/>
+      <w:r>
+        <w:t>you</w:t>
+      </w:r>
+      <w:proofErr w:type="spellEnd"/>
+      <w:r>
+        <w:t xml:space="preserve"> </w:t>
+      </w:r>
+      <w:proofErr w:type="spellStart"/>
+      <w:r>
+        <w:t>will</w:t>
+      </w:r>
+      <w:proofErr w:type="spellEnd"/>
+      <w:r>
+        <w:t xml:space="preserve"> </w:t>
+      </w:r>
+      <w:proofErr w:type="spellStart"/>
+      <w:r>
+        <w:t>find</w:t>
+      </w:r>
+      <w:proofErr w:type="spellEnd"/>
+      <w:r>
+        <w:t xml:space="preserve"> </w:t>
+      </w:r>
+      <w:proofErr w:type="spellStart"/>
+      <w:r>
+        <w:t>two</w:t>
+      </w:r>
+      <w:proofErr w:type="spellEnd"/>
+      <w:r>
+        <w:t xml:space="preserve"> </w:t>
+      </w:r>
+      <w:proofErr w:type="spellStart"/>
+      <w:r>
+        <w:t>prefabs</w:t>
+      </w:r>
+      <w:proofErr w:type="spellEnd"/>
+      <w:r>
+        <w:t xml:space="preserve">. Both are </w:t>
+      </w:r>
+      <w:proofErr w:type="spellStart"/>
+      <w:r>
+        <w:t>prefabs</w:t>
+      </w:r>
+      <w:proofErr w:type="spellEnd"/>
+      <w:r>
+        <w:t xml:space="preserve"> </w:t>
+      </w:r>
+      <w:proofErr w:type="spellStart"/>
+      <w:r>
+        <w:t>that</w:t>
+      </w:r>
+      <w:proofErr w:type="spellEnd"/>
+      <w:r>
+        <w:t xml:space="preserve"> </w:t>
+      </w:r>
+      <w:proofErr w:type="spellStart"/>
+      <w:r>
+        <w:t>the</w:t>
+      </w:r>
+      <w:proofErr w:type="spellEnd"/>
+      <w:r>
+        <w:t xml:space="preserve"> </w:t>
+      </w:r>
+      <w:proofErr w:type="spellStart"/>
+      <w:r>
+        <w:t>user</w:t>
+      </w:r>
+      <w:proofErr w:type="spellEnd"/>
+      <w:r>
+        <w:t xml:space="preserve"> </w:t>
+      </w:r>
+      <w:proofErr w:type="spellStart"/>
+      <w:r>
+        <w:t>can</w:t>
+      </w:r>
+      <w:proofErr w:type="spellEnd"/>
+      <w:r>
+        <w:t xml:space="preserve"> </w:t>
+      </w:r>
+      <w:proofErr w:type="spellStart"/>
+      <w:r>
+        <w:t>import</w:t>
+      </w:r>
+      <w:proofErr w:type="spellEnd"/>
+      <w:r>
+        <w:t xml:space="preserve"> </w:t>
+      </w:r>
+      <w:proofErr w:type="spellStart"/>
+      <w:r>
+        <w:t>into</w:t>
+      </w:r>
+      <w:proofErr w:type="spellEnd"/>
+      <w:r>
+        <w:t xml:space="preserve"> </w:t>
+      </w:r>
+      <w:proofErr w:type="spellStart"/>
+      <w:r>
+        <w:t>their</w:t>
+      </w:r>
+      <w:proofErr w:type="spellEnd"/>
+      <w:r>
+        <w:t xml:space="preserve"> game </w:t>
+      </w:r>
+      <w:proofErr w:type="spellStart"/>
+      <w:r>
+        <w:t>with</w:t>
+      </w:r>
+      <w:proofErr w:type="spellEnd"/>
+      <w:r>
+        <w:t xml:space="preserve"> </w:t>
+      </w:r>
+      <w:proofErr w:type="spellStart"/>
+      <w:r>
+        <w:t>ready-made</w:t>
+      </w:r>
+      <w:proofErr w:type="spellEnd"/>
+      <w:r>
+        <w:t xml:space="preserve"> </w:t>
+      </w:r>
+      <w:proofErr w:type="spellStart"/>
+      <w:r>
+        <w:t>components</w:t>
+      </w:r>
+      <w:proofErr w:type="spellEnd"/>
+      <w:r>
+        <w:t xml:space="preserve">, </w:t>
+      </w:r>
+      <w:proofErr w:type="spellStart"/>
+      <w:r>
+        <w:t>prepared</w:t>
+      </w:r>
+      <w:proofErr w:type="spellEnd"/>
+      <w:r>
+        <w:t xml:space="preserve"> </w:t>
+      </w:r>
+      <w:proofErr w:type="spellStart"/>
+      <w:r>
+        <w:t>animations</w:t>
+      </w:r>
+      <w:proofErr w:type="spellEnd"/>
+      <w:r>
+        <w:t xml:space="preserve">, </w:t>
+      </w:r>
+      <w:proofErr w:type="spellStart"/>
+      <w:r>
+        <w:t>and</w:t>
+      </w:r>
+      <w:proofErr w:type="spellEnd"/>
+      <w:r>
+        <w:t xml:space="preserve"> scripts </w:t>
+      </w:r>
+      <w:proofErr w:type="spellStart"/>
+      <w:r>
+        <w:t>already</w:t>
+      </w:r>
+      <w:proofErr w:type="spellEnd"/>
+      <w:r>
+        <w:t xml:space="preserve"> </w:t>
+      </w:r>
+      <w:proofErr w:type="spellStart"/>
+      <w:r>
+        <w:t>integrated</w:t>
+      </w:r>
+      <w:proofErr w:type="spellEnd"/>
+      <w:r>
+        <w:t xml:space="preserve">, </w:t>
+      </w:r>
+      <w:proofErr w:type="spellStart"/>
+      <w:r>
+        <w:t>both</w:t>
+      </w:r>
+      <w:proofErr w:type="spellEnd"/>
+      <w:r>
+        <w:t xml:space="preserve"> for </w:t>
+      </w:r>
+      <w:proofErr w:type="spellStart"/>
+      <w:r>
+        <w:t>the</w:t>
+      </w:r>
+      <w:proofErr w:type="spellEnd"/>
+      <w:r>
+        <w:t xml:space="preserve"> </w:t>
+      </w:r>
+      <w:proofErr w:type="spellStart"/>
+      <w:r>
+        <w:t>character</w:t>
+      </w:r>
+      <w:proofErr w:type="spellEnd"/>
+      <w:r>
+        <w:t xml:space="preserve"> </w:t>
+      </w:r>
+      <w:proofErr w:type="spellStart"/>
+      <w:r>
+        <w:t>and</w:t>
+      </w:r>
+      <w:proofErr w:type="spellEnd"/>
+      <w:r>
+        <w:t xml:space="preserve"> </w:t>
+      </w:r>
+      <w:proofErr w:type="spellStart"/>
+      <w:r>
+        <w:t>the</w:t>
+      </w:r>
+      <w:proofErr w:type="spellEnd"/>
+      <w:r>
+        <w:t xml:space="preserve"> </w:t>
+      </w:r>
+      <w:proofErr w:type="spellStart"/>
+      <w:r>
+        <w:t>camera</w:t>
+      </w:r>
+      <w:proofErr w:type="spellEnd"/>
+      <w:r>
+        <w:t>.</w:t>
+      </w:r>
+      <w:r>
+        <w:t xml:space="preserve"> </w:t>
+      </w:r>
+      <w:r>
+        <w:t xml:space="preserve">In </w:t>
+      </w:r>
+      <w:proofErr w:type="spellStart"/>
+      <w:r>
+        <w:t>addition</w:t>
+      </w:r>
+      <w:proofErr w:type="spellEnd"/>
+      <w:r>
+        <w:t xml:space="preserve"> </w:t>
+      </w:r>
+      <w:proofErr w:type="spellStart"/>
+      <w:r>
+        <w:t>to</w:t>
+      </w:r>
+      <w:proofErr w:type="spellEnd"/>
+      <w:r>
+        <w:t xml:space="preserve"> </w:t>
+      </w:r>
+      <w:proofErr w:type="spellStart"/>
+      <w:r>
+        <w:t>the</w:t>
+      </w:r>
+      <w:proofErr w:type="spellEnd"/>
+      <w:r>
+        <w:t xml:space="preserve"> </w:t>
+      </w:r>
+      <w:proofErr w:type="spellStart"/>
+      <w:r>
+        <w:t>prefabs</w:t>
+      </w:r>
+      <w:proofErr w:type="spellEnd"/>
+      <w:r>
+        <w:t xml:space="preserve">, </w:t>
+      </w:r>
+      <w:proofErr w:type="spellStart"/>
+      <w:r>
+        <w:t>we</w:t>
+      </w:r>
+      <w:proofErr w:type="spellEnd"/>
+      <w:r>
+        <w:t xml:space="preserve"> </w:t>
+      </w:r>
+      <w:proofErr w:type="spellStart"/>
+      <w:r>
+        <w:t>have</w:t>
+      </w:r>
+      <w:proofErr w:type="spellEnd"/>
+      <w:r>
+        <w:t xml:space="preserve"> </w:t>
+      </w:r>
+      <w:proofErr w:type="spellStart"/>
+      <w:r>
+        <w:t>the</w:t>
+      </w:r>
+      <w:proofErr w:type="spellEnd"/>
+      <w:r>
+        <w:t xml:space="preserve"> </w:t>
+      </w:r>
+      <w:proofErr w:type="spellStart"/>
+      <w:r>
+        <w:rPr>
+          <w:b/>
+          <w:bCs/>
+        </w:rPr>
+        <w:t>Source</w:t>
+      </w:r>
+      <w:proofErr w:type="spellEnd"/>
+      <w:r>
+        <w:t xml:space="preserve"> folder </w:t>
+      </w:r>
+      <w:proofErr w:type="spellStart"/>
+      <w:r>
+        <w:t>which</w:t>
+      </w:r>
+      <w:proofErr w:type="spellEnd"/>
+      <w:r>
+        <w:t xml:space="preserve"> </w:t>
+      </w:r>
+      <w:proofErr w:type="spellStart"/>
+      <w:r>
+        <w:t>contains</w:t>
+      </w:r>
+      <w:proofErr w:type="spellEnd"/>
+      <w:r>
+        <w:t xml:space="preserve"> </w:t>
+      </w:r>
+      <w:proofErr w:type="spellStart"/>
+      <w:r>
+        <w:t>the</w:t>
+      </w:r>
+      <w:proofErr w:type="spellEnd"/>
+      <w:r>
+        <w:t xml:space="preserve"> </w:t>
+      </w:r>
+      <w:proofErr w:type="spellStart"/>
+      <w:r>
+        <w:t>following</w:t>
+      </w:r>
+      <w:proofErr w:type="spellEnd"/>
+      <w:r>
+        <w:t xml:space="preserve"> </w:t>
+      </w:r>
+      <w:proofErr w:type="spellStart"/>
+      <w:r>
+        <w:t>items</w:t>
+      </w:r>
+      <w:proofErr w:type="spellEnd"/>
+      <w:r>
+        <w:t>:</w:t>
       </w:r>
     </w:p>
     <w:p>
       <w:proofErr w:type="spellStart"/>
       <w:r>
-        <w:t>Inside</w:t>
-      </w:r>
-      <w:proofErr w:type="spellEnd"/>
-      <w:r>
-        <w:t xml:space="preserve"> </w:t>
-      </w:r>
-      <w:proofErr w:type="spellStart"/>
-      <w:r>
-        <w:t>prefabs</w:t>
+        <w:t>Prefabs</w:t>
+      </w:r>
+      <w:proofErr w:type="spellEnd"/>
+      <w:r>
+        <w:t xml:space="preserve"> &gt; </w:t>
+      </w:r>
+      <w:proofErr w:type="spellStart"/>
+      <w:r>
+        <w:t>Source</w:t>
+      </w:r>
+      <w:proofErr w:type="spellEnd"/>
+      <w:r>
+        <w:t xml:space="preserve"> &gt; </w:t>
+      </w:r>
+      <w:proofErr w:type="spellStart"/>
+      <w:r>
+        <w:rPr>
+          <w:b/>
+          <w:bCs/>
+        </w:rPr>
+        <w:t>Animations</w:t>
+      </w:r>
+      <w:proofErr w:type="spellEnd"/>
+      <w:r>
+        <w:t xml:space="preserve"> – </w:t>
+      </w:r>
+      <w:proofErr w:type="spellStart"/>
+      <w:r>
+        <w:t>Contains</w:t>
+      </w:r>
+      <w:proofErr w:type="spellEnd"/>
+      <w:r>
+        <w:t xml:space="preserve"> </w:t>
+      </w:r>
+      <w:proofErr w:type="spellStart"/>
+      <w:r>
+        <w:t>the</w:t>
+      </w:r>
+      <w:proofErr w:type="spellEnd"/>
+      <w:r>
+        <w:t xml:space="preserve"> </w:t>
+      </w:r>
+      <w:proofErr w:type="spellStart"/>
+      <w:r>
+        <w:t>animations</w:t>
+      </w:r>
+      <w:proofErr w:type="spellEnd"/>
+      <w:r>
+        <w:t xml:space="preserve"> </w:t>
+      </w:r>
+      <w:proofErr w:type="spellStart"/>
+      <w:r>
+        <w:t>used</w:t>
+      </w:r>
+      <w:proofErr w:type="spellEnd"/>
+      <w:r>
+        <w:t xml:space="preserve"> </w:t>
+      </w:r>
+      <w:proofErr w:type="spellStart"/>
+      <w:r>
+        <w:t>by</w:t>
+      </w:r>
+      <w:proofErr w:type="spellEnd"/>
+      <w:r>
+        <w:t xml:space="preserve"> </w:t>
+      </w:r>
+      <w:proofErr w:type="spellStart"/>
+      <w:r>
+        <w:t>the</w:t>
+      </w:r>
+      <w:proofErr w:type="spellEnd"/>
+      <w:r>
+        <w:t xml:space="preserve"> game </w:t>
+      </w:r>
+      <w:proofErr w:type="spellStart"/>
+      <w:r>
+        <w:t>prefab</w:t>
+      </w:r>
+      <w:proofErr w:type="spellEnd"/>
+      <w:r>
+        <w:t xml:space="preserve">. </w:t>
+      </w:r>
+      <w:proofErr w:type="spellStart"/>
+      <w:r>
+        <w:t>These</w:t>
+      </w:r>
+      <w:proofErr w:type="spellEnd"/>
+      <w:r>
+        <w:t xml:space="preserve"> are </w:t>
+      </w:r>
+      <w:proofErr w:type="spellStart"/>
+      <w:r>
+        <w:t>the</w:t>
+      </w:r>
+      <w:proofErr w:type="spellEnd"/>
+      <w:r>
+        <w:t xml:space="preserve"> </w:t>
+      </w:r>
+      <w:proofErr w:type="spellStart"/>
+      <w:r>
+        <w:t>animations</w:t>
+      </w:r>
+      <w:proofErr w:type="spellEnd"/>
+      <w:r>
+        <w:t xml:space="preserve"> for running, </w:t>
+      </w:r>
+      <w:proofErr w:type="spellStart"/>
+      <w:r>
+        <w:t>walking</w:t>
       </w:r>
       <w:proofErr w:type="spellEnd"/>
       <w:r>
@@ -3139,55 +5027,55 @@
       </w:r>
       <w:proofErr w:type="spellStart"/>
       <w:r>
-        <w:t>you</w:t>
-      </w:r>
-      <w:proofErr w:type="spellEnd"/>
-      <w:r>
-        <w:t xml:space="preserve"> </w:t>
-      </w:r>
-      <w:proofErr w:type="spellStart"/>
-      <w:r>
-        <w:t>will</w:t>
-      </w:r>
-      <w:proofErr w:type="spellEnd"/>
-      <w:r>
-        <w:t xml:space="preserve"> </w:t>
-      </w:r>
-      <w:proofErr w:type="spellStart"/>
-      <w:r>
-        <w:t>find</w:t>
-      </w:r>
-      <w:proofErr w:type="spellEnd"/>
-      <w:r>
-        <w:t xml:space="preserve"> </w:t>
-      </w:r>
-      <w:proofErr w:type="spellStart"/>
-      <w:r>
-        <w:t>two</w:t>
-      </w:r>
-      <w:proofErr w:type="spellEnd"/>
-      <w:r>
-        <w:t xml:space="preserve"> </w:t>
-      </w:r>
-      <w:proofErr w:type="spellStart"/>
-      <w:r>
-        <w:t>prefabs</w:t>
-      </w:r>
-      <w:proofErr w:type="spellEnd"/>
-      <w:r>
-        <w:t xml:space="preserve">. Both are </w:t>
-      </w:r>
-      <w:proofErr w:type="spellStart"/>
-      <w:r>
-        <w:t>prefabs</w:t>
-      </w:r>
-      <w:proofErr w:type="spellEnd"/>
-      <w:r>
-        <w:t xml:space="preserve"> </w:t>
-      </w:r>
-      <w:proofErr w:type="spellStart"/>
-      <w:r>
-        <w:t>that</w:t>
+        <w:t>crouching</w:t>
+      </w:r>
+      <w:proofErr w:type="spellEnd"/>
+      <w:r>
+        <w:t xml:space="preserve">, </w:t>
+      </w:r>
+      <w:proofErr w:type="spellStart"/>
+      <w:r>
+        <w:t>and</w:t>
+      </w:r>
+      <w:proofErr w:type="spellEnd"/>
+      <w:r>
+        <w:t xml:space="preserve"> </w:t>
+      </w:r>
+      <w:proofErr w:type="spellStart"/>
+      <w:r>
+        <w:t>jumping</w:t>
+      </w:r>
+      <w:proofErr w:type="spellEnd"/>
+      <w:r>
+        <w:t xml:space="preserve">. </w:t>
+      </w:r>
+      <w:proofErr w:type="spellStart"/>
+      <w:r>
+        <w:t>Also</w:t>
+      </w:r>
+      <w:proofErr w:type="spellEnd"/>
+      <w:r>
+        <w:t xml:space="preserve"> </w:t>
+      </w:r>
+      <w:proofErr w:type="spellStart"/>
+      <w:r>
+        <w:t>included</w:t>
+      </w:r>
+      <w:proofErr w:type="spellEnd"/>
+      <w:r>
+        <w:t xml:space="preserve"> </w:t>
+      </w:r>
+      <w:proofErr w:type="spellStart"/>
+      <w:r>
+        <w:t>here</w:t>
+      </w:r>
+      <w:proofErr w:type="spellEnd"/>
+      <w:r>
+        <w:t xml:space="preserve"> </w:t>
+      </w:r>
+      <w:proofErr w:type="spellStart"/>
+      <w:r>
+        <w:t>is</w:t>
       </w:r>
       <w:proofErr w:type="spellEnd"/>
       <w:r>
@@ -3203,151 +5091,23 @@
       </w:r>
       <w:proofErr w:type="spellStart"/>
       <w:r>
-        <w:t>user</w:t>
-      </w:r>
-      <w:proofErr w:type="spellEnd"/>
-      <w:r>
-        <w:t xml:space="preserve"> </w:t>
-      </w:r>
-      <w:proofErr w:type="spellStart"/>
-      <w:r>
-        <w:t>can</w:t>
-      </w:r>
-      <w:proofErr w:type="spellEnd"/>
-      <w:r>
-        <w:t xml:space="preserve"> </w:t>
-      </w:r>
-      <w:proofErr w:type="spellStart"/>
-      <w:r>
-        <w:t>import</w:t>
-      </w:r>
-      <w:proofErr w:type="spellEnd"/>
-      <w:r>
-        <w:t xml:space="preserve"> </w:t>
-      </w:r>
-      <w:proofErr w:type="spellStart"/>
-      <w:r>
-        <w:t>into</w:t>
-      </w:r>
-      <w:proofErr w:type="spellEnd"/>
-      <w:r>
-        <w:t xml:space="preserve"> </w:t>
-      </w:r>
-      <w:proofErr w:type="spellStart"/>
-      <w:r>
-        <w:t>their</w:t>
-      </w:r>
-      <w:proofErr w:type="spellEnd"/>
-      <w:r>
-        <w:t xml:space="preserve"> game </w:t>
-      </w:r>
-      <w:proofErr w:type="spellStart"/>
-      <w:r>
-        <w:t>with</w:t>
-      </w:r>
-      <w:proofErr w:type="spellEnd"/>
-      <w:r>
-        <w:t xml:space="preserve"> </w:t>
-      </w:r>
-      <w:proofErr w:type="spellStart"/>
-      <w:r>
-        <w:t>ready-made</w:t>
-      </w:r>
-      <w:proofErr w:type="spellEnd"/>
-      <w:r>
-        <w:t xml:space="preserve"> </w:t>
-      </w:r>
-      <w:proofErr w:type="spellStart"/>
-      <w:r>
-        <w:t>components</w:t>
-      </w:r>
-      <w:proofErr w:type="spellEnd"/>
-      <w:r>
-        <w:t xml:space="preserve">, </w:t>
-      </w:r>
-      <w:proofErr w:type="spellStart"/>
-      <w:r>
-        <w:t>prepared</w:t>
-      </w:r>
-      <w:proofErr w:type="spellEnd"/>
-      <w:r>
-        <w:t xml:space="preserve"> </w:t>
-      </w:r>
-      <w:proofErr w:type="spellStart"/>
-      <w:r>
-        <w:t>animations</w:t>
-      </w:r>
-      <w:proofErr w:type="spellEnd"/>
-      <w:r>
-        <w:t xml:space="preserve">, </w:t>
-      </w:r>
-      <w:proofErr w:type="spellStart"/>
-      <w:r>
-        <w:t>and</w:t>
-      </w:r>
-      <w:proofErr w:type="spellEnd"/>
-      <w:r>
-        <w:t xml:space="preserve"> scripts </w:t>
-      </w:r>
-      <w:proofErr w:type="spellStart"/>
-      <w:r>
-        <w:t>already</w:t>
-      </w:r>
-      <w:proofErr w:type="spellEnd"/>
-      <w:r>
-        <w:t xml:space="preserve"> </w:t>
-      </w:r>
-      <w:proofErr w:type="spellStart"/>
-      <w:r>
-        <w:t>integrated</w:t>
-      </w:r>
-      <w:proofErr w:type="spellEnd"/>
-      <w:r>
-        <w:t xml:space="preserve">, </w:t>
-      </w:r>
-      <w:proofErr w:type="spellStart"/>
-      <w:r>
-        <w:t>both</w:t>
-      </w:r>
-      <w:proofErr w:type="spellEnd"/>
-      <w:r>
-        <w:t xml:space="preserve"> for </w:t>
-      </w:r>
-      <w:proofErr w:type="spellStart"/>
-      <w:r>
-        <w:t>the</w:t>
-      </w:r>
-      <w:proofErr w:type="spellEnd"/>
-      <w:r>
-        <w:t xml:space="preserve"> </w:t>
-      </w:r>
-      <w:proofErr w:type="spellStart"/>
-      <w:r>
-        <w:t>character</w:t>
-      </w:r>
-      <w:proofErr w:type="spellEnd"/>
-      <w:r>
-        <w:t xml:space="preserve"> </w:t>
-      </w:r>
-      <w:proofErr w:type="spellStart"/>
-      <w:r>
-        <w:t>and</w:t>
-      </w:r>
-      <w:proofErr w:type="spellEnd"/>
-      <w:r>
-        <w:t xml:space="preserve"> </w:t>
-      </w:r>
-      <w:proofErr w:type="spellStart"/>
-      <w:r>
-        <w:t>the</w:t>
-      </w:r>
-      <w:proofErr w:type="spellEnd"/>
-      <w:r>
-        <w:t xml:space="preserve"> </w:t>
-      </w:r>
-      <w:proofErr w:type="spellStart"/>
-      <w:r>
-        <w:t>camera</w:t>
+        <w:t>character's</w:t>
+      </w:r>
+      <w:proofErr w:type="spellEnd"/>
+      <w:r>
+        <w:t xml:space="preserve"> </w:t>
+      </w:r>
+      <w:proofErr w:type="spellStart"/>
+      <w:r>
+        <w:t>Animator</w:t>
+      </w:r>
+      <w:proofErr w:type="spellEnd"/>
+      <w:r>
+        <w:t xml:space="preserve"> </w:t>
+      </w:r>
+      <w:proofErr w:type="spellStart"/>
+      <w:r>
+        <w:t>Controller</w:t>
       </w:r>
       <w:proofErr w:type="spellEnd"/>
       <w:r>
@@ -3355,88 +5115,43 @@
       </w:r>
     </w:p>
     <w:p>
-      <w:r>
-        <w:t xml:space="preserve">In </w:t>
-      </w:r>
-      <w:proofErr w:type="spellStart"/>
-      <w:r>
-        <w:t>addition</w:t>
-      </w:r>
-      <w:proofErr w:type="spellEnd"/>
-      <w:r>
-        <w:t xml:space="preserve"> </w:t>
-      </w:r>
-      <w:proofErr w:type="spellStart"/>
-      <w:r>
-        <w:t>to</w:t>
-      </w:r>
-      <w:proofErr w:type="spellEnd"/>
-      <w:r>
-        <w:t xml:space="preserve"> </w:t>
-      </w:r>
-      <w:proofErr w:type="spellStart"/>
-      <w:r>
-        <w:t>the</w:t>
-      </w:r>
-      <w:proofErr w:type="spellEnd"/>
-      <w:r>
-        <w:t xml:space="preserve"> </w:t>
-      </w:r>
-      <w:proofErr w:type="spellStart"/>
-      <w:r>
-        <w:t>prefabs</w:t>
-      </w:r>
-      <w:proofErr w:type="spellEnd"/>
-      <w:r>
-        <w:t xml:space="preserve">, </w:t>
-      </w:r>
-      <w:proofErr w:type="spellStart"/>
-      <w:r>
-        <w:t>we</w:t>
-      </w:r>
-      <w:proofErr w:type="spellEnd"/>
-      <w:r>
-        <w:t xml:space="preserve"> </w:t>
-      </w:r>
-      <w:proofErr w:type="spellStart"/>
-      <w:r>
-        <w:t>have</w:t>
-      </w:r>
-      <w:proofErr w:type="spellEnd"/>
-      <w:r>
-        <w:t xml:space="preserve"> </w:t>
-      </w:r>
-      <w:proofErr w:type="spellStart"/>
-      <w:r>
-        <w:t>the</w:t>
-      </w:r>
-      <w:proofErr w:type="spellEnd"/>
-      <w:r>
-        <w:t xml:space="preserve"> </w:t>
-      </w:r>
-      <w:proofErr w:type="spellStart"/>
+      <w:proofErr w:type="spellStart"/>
+      <w:r>
+        <w:t>Prefabs</w:t>
+      </w:r>
+      <w:proofErr w:type="spellEnd"/>
+      <w:r>
+        <w:t xml:space="preserve"> &gt; </w:t>
+      </w:r>
+      <w:proofErr w:type="spellStart"/>
+      <w:r>
+        <w:t>Source</w:t>
+      </w:r>
+      <w:proofErr w:type="spellEnd"/>
+      <w:r>
+        <w:t xml:space="preserve"> &gt; </w:t>
+      </w:r>
       <w:r>
         <w:rPr>
           <w:b/>
           <w:bCs/>
         </w:rPr>
-        <w:t>Source</w:t>
-      </w:r>
-      <w:proofErr w:type="spellEnd"/>
-      <w:r>
-        <w:t xml:space="preserve"> folder </w:t>
-      </w:r>
-      <w:proofErr w:type="spellStart"/>
-      <w:r>
-        <w:t>which</w:t>
-      </w:r>
-      <w:proofErr w:type="spellEnd"/>
-      <w:r>
-        <w:t xml:space="preserve"> </w:t>
-      </w:r>
-      <w:proofErr w:type="spellStart"/>
-      <w:r>
-        <w:t>contains</w:t>
+        <w:t>Models</w:t>
+      </w:r>
+      <w:r>
+        <w:t xml:space="preserve"> – </w:t>
+      </w:r>
+      <w:proofErr w:type="spellStart"/>
+      <w:r>
+        <w:t>Contains</w:t>
+      </w:r>
+      <w:proofErr w:type="spellEnd"/>
+      <w:r>
+        <w:t xml:space="preserve"> </w:t>
+      </w:r>
+      <w:proofErr w:type="spellStart"/>
+      <w:r>
+        <w:t>only</w:t>
       </w:r>
       <w:proofErr w:type="spellEnd"/>
       <w:r>
@@ -3452,47 +5167,82 @@
       </w:r>
       <w:proofErr w:type="spellStart"/>
       <w:r>
-        <w:t>following</w:t>
-      </w:r>
-      <w:proofErr w:type="spellEnd"/>
-      <w:r>
-        <w:t xml:space="preserve"> </w:t>
-      </w:r>
-      <w:proofErr w:type="spellStart"/>
-      <w:r>
-        <w:t>items</w:t>
-      </w:r>
-      <w:proofErr w:type="spellEnd"/>
-      <w:r>
-        <w:t>:</w:t>
+        <w:rPr>
+          <w:i/>
+          <w:iCs/>
+        </w:rPr>
+        <w:t>FuturisticSoldier</w:t>
+      </w:r>
+      <w:proofErr w:type="spellEnd"/>
+      <w:r>
+        <w:t xml:space="preserve"> </w:t>
+      </w:r>
+      <w:r>
+        <w:t xml:space="preserve">model </w:t>
+      </w:r>
+      <w:proofErr w:type="spellStart"/>
+      <w:r>
+        <w:t>used</w:t>
+      </w:r>
+      <w:proofErr w:type="spellEnd"/>
+      <w:r>
+        <w:t xml:space="preserve"> in </w:t>
+      </w:r>
+      <w:proofErr w:type="spellStart"/>
+      <w:r>
+        <w:t>the</w:t>
+      </w:r>
+      <w:proofErr w:type="spellEnd"/>
+      <w:r>
+        <w:t xml:space="preserve"> </w:t>
+      </w:r>
+      <w:proofErr w:type="spellStart"/>
+      <w:r>
+        <w:t>prefab</w:t>
+      </w:r>
+      <w:proofErr w:type="spellEnd"/>
+      <w:r>
+        <w:t>,</w:t>
+      </w:r>
+      <w:r>
+        <w:t xml:space="preserve"> </w:t>
+      </w:r>
+      <w:proofErr w:type="spellStart"/>
+      <w:r>
+        <w:t>with</w:t>
+      </w:r>
+      <w:proofErr w:type="spellEnd"/>
+      <w:r>
+        <w:t xml:space="preserve"> a </w:t>
+      </w:r>
+      <w:proofErr w:type="spellStart"/>
+      <w:r>
+        <w:t>credits</w:t>
+      </w:r>
+      <w:proofErr w:type="spellEnd"/>
+      <w:r>
+        <w:t xml:space="preserve"> </w:t>
+      </w:r>
+      <w:proofErr w:type="spellStart"/>
+      <w:r>
+        <w:t>to</w:t>
+      </w:r>
+      <w:proofErr w:type="spellEnd"/>
+      <w:r>
+        <w:t xml:space="preserve"> autor file</w:t>
+      </w:r>
+      <w:r>
+        <w:t>.</w:t>
       </w:r>
     </w:p>
     <w:p>
-      <w:proofErr w:type="spellStart"/>
-      <w:r>
-        <w:t>Prefabs</w:t>
-      </w:r>
-      <w:proofErr w:type="spellEnd"/>
-      <w:r>
-        <w:t xml:space="preserve"> &gt; </w:t>
-      </w:r>
-      <w:proofErr w:type="spellStart"/>
-      <w:r>
-        <w:t>Source</w:t>
-      </w:r>
-      <w:proofErr w:type="spellEnd"/>
-      <w:r>
-        <w:t xml:space="preserve"> &gt; </w:t>
-      </w:r>
-      <w:proofErr w:type="spellStart"/>
       <w:r>
         <w:rPr>
           <w:b/>
           <w:bCs/>
         </w:rPr>
-        <w:t>Animations</w:t>
-      </w:r>
-      <w:proofErr w:type="spellEnd"/>
+        <w:t>Scripts</w:t>
+      </w:r>
       <w:r>
         <w:t xml:space="preserve"> – </w:t>
       </w:r>
@@ -3510,15 +5260,7 @@
       </w:r>
       <w:proofErr w:type="spellEnd"/>
       <w:r>
-        <w:t xml:space="preserve"> </w:t>
-      </w:r>
-      <w:proofErr w:type="spellStart"/>
-      <w:r>
-        <w:t>animations</w:t>
-      </w:r>
-      <w:proofErr w:type="spellEnd"/>
-      <w:r>
-        <w:t xml:space="preserve"> </w:t>
+        <w:t xml:space="preserve"> scripts </w:t>
       </w:r>
       <w:proofErr w:type="spellStart"/>
       <w:r>
@@ -3526,15 +5268,7 @@
       </w:r>
       <w:proofErr w:type="spellEnd"/>
       <w:r>
-        <w:t xml:space="preserve"> </w:t>
-      </w:r>
-      <w:proofErr w:type="spellStart"/>
-      <w:r>
-        <w:t>by</w:t>
-      </w:r>
-      <w:proofErr w:type="spellEnd"/>
-      <w:r>
-        <w:t xml:space="preserve"> </w:t>
+        <w:t xml:space="preserve"> in </w:t>
       </w:r>
       <w:proofErr w:type="spellStart"/>
       <w:r>
@@ -3542,11 +5276,35 @@
       </w:r>
       <w:proofErr w:type="spellEnd"/>
       <w:r>
-        <w:t xml:space="preserve"> game </w:t>
-      </w:r>
-      <w:proofErr w:type="spellStart"/>
-      <w:r>
-        <w:t>prefab</w:t>
+        <w:t xml:space="preserve"> </w:t>
+      </w:r>
+      <w:proofErr w:type="spellStart"/>
+      <w:r>
+        <w:t>game's</w:t>
+      </w:r>
+      <w:proofErr w:type="spellEnd"/>
+      <w:r>
+        <w:t xml:space="preserve"> </w:t>
+      </w:r>
+      <w:proofErr w:type="spellStart"/>
+      <w:r>
+        <w:t>character</w:t>
+      </w:r>
+      <w:proofErr w:type="spellEnd"/>
+      <w:r>
+        <w:t xml:space="preserve"> </w:t>
+      </w:r>
+      <w:proofErr w:type="spellStart"/>
+      <w:r>
+        <w:t>and</w:t>
+      </w:r>
+      <w:proofErr w:type="spellEnd"/>
+      <w:r>
+        <w:t xml:space="preserve"> </w:t>
+      </w:r>
+      <w:proofErr w:type="spellStart"/>
+      <w:r>
+        <w:t>camera</w:t>
       </w:r>
       <w:proofErr w:type="spellEnd"/>
       <w:r>
@@ -3554,11 +5312,11 @@
       </w:r>
       <w:proofErr w:type="spellStart"/>
       <w:r>
-        <w:t>These</w:t>
-      </w:r>
-      <w:proofErr w:type="spellEnd"/>
-      <w:r>
-        <w:t xml:space="preserve"> are </w:t>
+        <w:t>Read</w:t>
+      </w:r>
+      <w:proofErr w:type="spellEnd"/>
+      <w:r>
+        <w:t xml:space="preserve"> </w:t>
       </w:r>
       <w:proofErr w:type="spellStart"/>
       <w:r>
@@ -3570,75 +5328,67 @@
       </w:r>
       <w:proofErr w:type="spellStart"/>
       <w:r>
-        <w:t>animations</w:t>
-      </w:r>
-      <w:proofErr w:type="spellEnd"/>
-      <w:r>
-        <w:t xml:space="preserve"> for running, </w:t>
-      </w:r>
-      <w:proofErr w:type="spellStart"/>
-      <w:r>
-        <w:t>walking</w:t>
-      </w:r>
-      <w:proofErr w:type="spellEnd"/>
-      <w:r>
-        <w:t xml:space="preserve">, </w:t>
-      </w:r>
-      <w:proofErr w:type="spellStart"/>
-      <w:r>
-        <w:t>crouching</w:t>
-      </w:r>
-      <w:proofErr w:type="spellEnd"/>
-      <w:r>
-        <w:t xml:space="preserve">, </w:t>
-      </w:r>
-      <w:proofErr w:type="spellStart"/>
-      <w:r>
-        <w:t>and</w:t>
-      </w:r>
-      <w:proofErr w:type="spellEnd"/>
-      <w:r>
-        <w:t xml:space="preserve"> </w:t>
-      </w:r>
-      <w:proofErr w:type="spellStart"/>
-      <w:r>
-        <w:t>jumping</w:t>
-      </w:r>
-      <w:proofErr w:type="spellEnd"/>
-      <w:r>
-        <w:t xml:space="preserve">. </w:t>
-      </w:r>
-      <w:proofErr w:type="spellStart"/>
-      <w:r>
-        <w:t>Also</w:t>
-      </w:r>
-      <w:proofErr w:type="spellEnd"/>
-      <w:r>
-        <w:t xml:space="preserve"> </w:t>
-      </w:r>
-      <w:proofErr w:type="spellStart"/>
-      <w:r>
-        <w:t>included</w:t>
-      </w:r>
-      <w:proofErr w:type="spellEnd"/>
-      <w:r>
-        <w:t xml:space="preserve"> </w:t>
-      </w:r>
-      <w:proofErr w:type="spellStart"/>
-      <w:r>
-        <w:t>here</w:t>
-      </w:r>
-      <w:proofErr w:type="spellEnd"/>
-      <w:r>
-        <w:t xml:space="preserve"> </w:t>
-      </w:r>
-      <w:proofErr w:type="spellStart"/>
-      <w:r>
-        <w:t>is</w:t>
-      </w:r>
-      <w:proofErr w:type="spellEnd"/>
-      <w:r>
-        <w:t xml:space="preserve"> </w:t>
+        <w:t>previous</w:t>
+      </w:r>
+      <w:proofErr w:type="spellEnd"/>
+      <w:r>
+        <w:t xml:space="preserve"> </w:t>
+      </w:r>
+      <w:proofErr w:type="spellStart"/>
+      <w:r>
+        <w:t>project</w:t>
+      </w:r>
+      <w:proofErr w:type="spellEnd"/>
+      <w:r>
+        <w:t xml:space="preserve"> </w:t>
+      </w:r>
+      <w:proofErr w:type="spellStart"/>
+      <w:r>
+        <w:t>description</w:t>
+      </w:r>
+      <w:proofErr w:type="spellEnd"/>
+      <w:r>
+        <w:t xml:space="preserve"> </w:t>
+      </w:r>
+      <w:proofErr w:type="spellStart"/>
+      <w:r>
+        <w:t>section</w:t>
+      </w:r>
+      <w:proofErr w:type="spellEnd"/>
+      <w:r>
+        <w:t xml:space="preserve"> </w:t>
+      </w:r>
+      <w:proofErr w:type="spellStart"/>
+      <w:r>
+        <w:t>to</w:t>
+      </w:r>
+      <w:proofErr w:type="spellEnd"/>
+      <w:r>
+        <w:t xml:space="preserve"> </w:t>
+      </w:r>
+      <w:proofErr w:type="spellStart"/>
+      <w:r>
+        <w:t>understand</w:t>
+      </w:r>
+      <w:proofErr w:type="spellEnd"/>
+      <w:r>
+        <w:t xml:space="preserve"> </w:t>
+      </w:r>
+      <w:proofErr w:type="spellStart"/>
+      <w:r>
+        <w:t>how</w:t>
+      </w:r>
+      <w:proofErr w:type="spellEnd"/>
+      <w:r>
+        <w:t xml:space="preserve"> </w:t>
+      </w:r>
+      <w:proofErr w:type="spellStart"/>
+      <w:r>
+        <w:t>to</w:t>
+      </w:r>
+      <w:proofErr w:type="spellEnd"/>
+      <w:r>
+        <w:t xml:space="preserve"> use </w:t>
       </w:r>
       <w:proofErr w:type="spellStart"/>
       <w:r>
@@ -3646,350 +5396,12 @@
       </w:r>
       <w:proofErr w:type="spellEnd"/>
       <w:r>
-        <w:t xml:space="preserve"> </w:t>
-      </w:r>
-      <w:proofErr w:type="spellStart"/>
-      <w:r>
-        <w:t>character's</w:t>
-      </w:r>
-      <w:proofErr w:type="spellEnd"/>
-      <w:r>
-        <w:t xml:space="preserve"> </w:t>
-      </w:r>
-      <w:proofErr w:type="spellStart"/>
-      <w:r>
-        <w:t>Animator</w:t>
-      </w:r>
-      <w:proofErr w:type="spellEnd"/>
-      <w:r>
-        <w:t xml:space="preserve"> </w:t>
-      </w:r>
-      <w:proofErr w:type="spellStart"/>
-      <w:r>
-        <w:t>Controller</w:t>
-      </w:r>
-      <w:proofErr w:type="spellEnd"/>
-      <w:r>
-        <w:t>.</w:t>
+        <w:t xml:space="preserve"> scripts.</w:t>
       </w:r>
     </w:p>
     <w:p>
-      <w:proofErr w:type="spellStart"/>
-      <w:r>
-        <w:t>Prefabs</w:t>
-      </w:r>
-      <w:proofErr w:type="spellEnd"/>
-      <w:r>
-        <w:t xml:space="preserve"> &gt; </w:t>
-      </w:r>
-      <w:proofErr w:type="spellStart"/>
-      <w:r>
-        <w:t>Source</w:t>
-      </w:r>
-      <w:proofErr w:type="spellEnd"/>
-      <w:r>
-        <w:t xml:space="preserve"> &gt; </w:t>
-      </w:r>
-      <w:r>
-        <w:rPr>
-          <w:b/>
-          <w:bCs/>
-        </w:rPr>
-        <w:t>Models</w:t>
-      </w:r>
-      <w:r>
-        <w:t xml:space="preserve"> – </w:t>
-      </w:r>
-      <w:proofErr w:type="spellStart"/>
-      <w:r>
-        <w:t>Contains</w:t>
-      </w:r>
-      <w:proofErr w:type="spellEnd"/>
-      <w:r>
-        <w:t xml:space="preserve"> </w:t>
-      </w:r>
-      <w:proofErr w:type="spellStart"/>
-      <w:r>
-        <w:t>only</w:t>
-      </w:r>
-      <w:proofErr w:type="spellEnd"/>
-      <w:r>
-        <w:t xml:space="preserve"> </w:t>
-      </w:r>
-      <w:proofErr w:type="spellStart"/>
-      <w:r>
-        <w:t>the</w:t>
-      </w:r>
-      <w:proofErr w:type="spellEnd"/>
-      <w:r>
-        <w:t xml:space="preserve"> </w:t>
-      </w:r>
-      <w:proofErr w:type="spellStart"/>
-      <w:r>
-        <w:rPr>
-          <w:i/>
-          <w:iCs/>
-        </w:rPr>
-        <w:t>FuturisticSoldier</w:t>
-      </w:r>
-      <w:proofErr w:type="spellEnd"/>
-      <w:r>
-        <w:t xml:space="preserve"> </w:t>
-      </w:r>
-      <w:r>
-        <w:t xml:space="preserve">model </w:t>
-      </w:r>
-      <w:proofErr w:type="spellStart"/>
-      <w:r>
-        <w:t>used</w:t>
-      </w:r>
-      <w:proofErr w:type="spellEnd"/>
-      <w:r>
-        <w:t xml:space="preserve"> in </w:t>
-      </w:r>
-      <w:proofErr w:type="spellStart"/>
-      <w:r>
-        <w:t>the</w:t>
-      </w:r>
-      <w:proofErr w:type="spellEnd"/>
-      <w:r>
-        <w:t xml:space="preserve"> </w:t>
-      </w:r>
-      <w:proofErr w:type="spellStart"/>
-      <w:r>
-        <w:t>prefab</w:t>
-      </w:r>
-      <w:proofErr w:type="spellEnd"/>
-      <w:r>
-        <w:t>,</w:t>
-      </w:r>
-      <w:r>
-        <w:t xml:space="preserve"> </w:t>
-      </w:r>
-      <w:proofErr w:type="spellStart"/>
-      <w:r>
-        <w:t>with</w:t>
-      </w:r>
-      <w:proofErr w:type="spellEnd"/>
-      <w:r>
-        <w:t xml:space="preserve"> a </w:t>
-      </w:r>
-      <w:proofErr w:type="spellStart"/>
-      <w:r>
-        <w:t>credits</w:t>
-      </w:r>
-      <w:proofErr w:type="spellEnd"/>
-      <w:r>
-        <w:t xml:space="preserve"> </w:t>
-      </w:r>
-      <w:proofErr w:type="spellStart"/>
-      <w:r>
-        <w:t>to</w:t>
-      </w:r>
-      <w:proofErr w:type="spellEnd"/>
-      <w:r>
-        <w:t xml:space="preserve"> autor file</w:t>
-      </w:r>
-      <w:r>
-        <w:t>.</w:t>
-      </w:r>
-    </w:p>
-    <w:p>
-      <w:proofErr w:type="spellStart"/>
-      <w:r>
-        <w:t>Prefabs</w:t>
-      </w:r>
-      <w:proofErr w:type="spellEnd"/>
-      <w:r>
-        <w:t xml:space="preserve"> &gt; </w:t>
-      </w:r>
-      <w:proofErr w:type="spellStart"/>
-      <w:r>
-        <w:t>Source</w:t>
-      </w:r>
-      <w:proofErr w:type="spellEnd"/>
-      <w:r>
-        <w:t xml:space="preserve"> &gt; </w:t>
-      </w:r>
-      <w:r>
-        <w:rPr>
-          <w:b/>
-          <w:bCs/>
-        </w:rPr>
-        <w:t>Scripts</w:t>
-      </w:r>
-      <w:r>
-        <w:t xml:space="preserve"> – </w:t>
-      </w:r>
-      <w:proofErr w:type="spellStart"/>
-      <w:r>
-        <w:t>Contains</w:t>
-      </w:r>
-      <w:proofErr w:type="spellEnd"/>
-      <w:r>
-        <w:t xml:space="preserve"> </w:t>
-      </w:r>
-      <w:proofErr w:type="spellStart"/>
-      <w:r>
-        <w:t>the</w:t>
-      </w:r>
-      <w:proofErr w:type="spellEnd"/>
-      <w:r>
-        <w:t xml:space="preserve"> scripts </w:t>
-      </w:r>
-      <w:proofErr w:type="spellStart"/>
-      <w:r>
-        <w:t>used</w:t>
-      </w:r>
-      <w:proofErr w:type="spellEnd"/>
-      <w:r>
-        <w:t xml:space="preserve"> in </w:t>
-      </w:r>
-      <w:proofErr w:type="spellStart"/>
-      <w:r>
-        <w:t>the</w:t>
-      </w:r>
-      <w:proofErr w:type="spellEnd"/>
-      <w:r>
-        <w:t xml:space="preserve"> </w:t>
-      </w:r>
-      <w:proofErr w:type="spellStart"/>
-      <w:r>
-        <w:t>game's</w:t>
-      </w:r>
-      <w:proofErr w:type="spellEnd"/>
-      <w:r>
-        <w:t xml:space="preserve"> </w:t>
-      </w:r>
-      <w:proofErr w:type="spellStart"/>
-      <w:r>
-        <w:t>character</w:t>
-      </w:r>
-      <w:proofErr w:type="spellEnd"/>
-      <w:r>
-        <w:t xml:space="preserve"> </w:t>
-      </w:r>
-      <w:proofErr w:type="spellStart"/>
-      <w:r>
-        <w:t>and</w:t>
-      </w:r>
-      <w:proofErr w:type="spellEnd"/>
-      <w:r>
-        <w:t xml:space="preserve"> </w:t>
-      </w:r>
-      <w:proofErr w:type="spellStart"/>
-      <w:r>
-        <w:t>camera</w:t>
-      </w:r>
-      <w:proofErr w:type="spellEnd"/>
-      <w:r>
-        <w:t xml:space="preserve">. </w:t>
-      </w:r>
-      <w:proofErr w:type="spellStart"/>
-      <w:r>
-        <w:t>Read</w:t>
-      </w:r>
-      <w:proofErr w:type="spellEnd"/>
-      <w:r>
-        <w:t xml:space="preserve"> </w:t>
-      </w:r>
-      <w:proofErr w:type="spellStart"/>
-      <w:r>
-        <w:t>the</w:t>
-      </w:r>
-      <w:proofErr w:type="spellEnd"/>
-      <w:r>
-        <w:t xml:space="preserve"> </w:t>
-      </w:r>
-      <w:proofErr w:type="spellStart"/>
-      <w:r>
-        <w:t>previous</w:t>
-      </w:r>
-      <w:proofErr w:type="spellEnd"/>
-      <w:r>
-        <w:t xml:space="preserve"> </w:t>
-      </w:r>
-      <w:proofErr w:type="spellStart"/>
-      <w:r>
-        <w:t>project</w:t>
-      </w:r>
-      <w:proofErr w:type="spellEnd"/>
-      <w:r>
-        <w:t xml:space="preserve"> </w:t>
-      </w:r>
-      <w:proofErr w:type="spellStart"/>
-      <w:r>
-        <w:t>description</w:t>
-      </w:r>
-      <w:proofErr w:type="spellEnd"/>
-      <w:r>
-        <w:t xml:space="preserve"> </w:t>
-      </w:r>
-      <w:proofErr w:type="spellStart"/>
-      <w:r>
-        <w:t>section</w:t>
-      </w:r>
-      <w:proofErr w:type="spellEnd"/>
-      <w:r>
-        <w:t xml:space="preserve"> </w:t>
-      </w:r>
-      <w:proofErr w:type="spellStart"/>
-      <w:r>
-        <w:t>to</w:t>
-      </w:r>
-      <w:proofErr w:type="spellEnd"/>
-      <w:r>
-        <w:t xml:space="preserve"> </w:t>
-      </w:r>
-      <w:proofErr w:type="spellStart"/>
-      <w:r>
-        <w:t>understand</w:t>
-      </w:r>
-      <w:proofErr w:type="spellEnd"/>
-      <w:r>
-        <w:t xml:space="preserve"> </w:t>
-      </w:r>
-      <w:proofErr w:type="spellStart"/>
-      <w:r>
-        <w:t>how</w:t>
-      </w:r>
-      <w:proofErr w:type="spellEnd"/>
-      <w:r>
-        <w:t xml:space="preserve"> </w:t>
-      </w:r>
-      <w:proofErr w:type="spellStart"/>
-      <w:r>
-        <w:t>to</w:t>
-      </w:r>
-      <w:proofErr w:type="spellEnd"/>
-      <w:r>
-        <w:t xml:space="preserve"> use </w:t>
-      </w:r>
-      <w:proofErr w:type="spellStart"/>
-      <w:r>
-        <w:t>the</w:t>
-      </w:r>
-      <w:proofErr w:type="spellEnd"/>
-      <w:r>
-        <w:t xml:space="preserve"> scripts.</w:t>
-      </w:r>
-    </w:p>
-    <w:p>
-      <w:proofErr w:type="spellStart"/>
-      <w:r>
-        <w:t>Prefabs</w:t>
-      </w:r>
-      <w:proofErr w:type="spellEnd"/>
-      <w:r>
-        <w:t xml:space="preserve"> &gt; </w:t>
-      </w:r>
-      <w:proofErr w:type="spellStart"/>
-      <w:r>
-        <w:t>Source</w:t>
-      </w:r>
-      <w:proofErr w:type="spellEnd"/>
-      <w:r>
-        <w:t xml:space="preserve"> &gt; Scripts &gt; </w:t>
+      <w:r>
+        <w:t xml:space="preserve">Scripts &gt; </w:t>
       </w:r>
       <w:proofErr w:type="spellStart"/>
       <w:r>
@@ -5487,6 +6899,7 @@
         <w:t xml:space="preserve"> </w:t>
       </w:r>
       <w:proofErr w:type="spellStart"/>
+      <w:proofErr w:type="gramStart"/>
       <w:r>
         <w:t>be</w:t>
       </w:r>
@@ -5500,6 +6913,7 @@
         </w:rPr>
         <w:t>🚀</w:t>
       </w:r>
+      <w:proofErr w:type="gramEnd"/>
     </w:p>
     <w:p/>
     <w:sectPr>
@@ -5973,9 +7387,235 @@
     </w:lvl>
   </w:abstractNum>
   <w:abstractNum w:abstractNumId="3" w15:restartNumberingAfterBreak="0">
+    <w:nsid w:val="2EC03044"/>
+    <w:multiLevelType w:val="hybridMultilevel"/>
+    <w:tmpl w:val="DCA41C7A"/>
+    <w:lvl w:ilvl="0" w:tplc="04160001">
+      <w:start w:val="1"/>
+      <w:numFmt w:val="bullet"/>
+      <w:lvlText w:val=""/>
+      <w:lvlJc w:val="left"/>
+      <w:pPr>
+        <w:ind w:left="720" w:hanging="360"/>
+      </w:pPr>
+      <w:rPr>
+        <w:rFonts w:ascii="Symbol" w:hAnsi="Symbol" w:hint="default"/>
+      </w:rPr>
+    </w:lvl>
+    <w:lvl w:ilvl="1" w:tplc="04160003" w:tentative="1">
+      <w:start w:val="1"/>
+      <w:numFmt w:val="bullet"/>
+      <w:lvlText w:val="o"/>
+      <w:lvlJc w:val="left"/>
+      <w:pPr>
+        <w:ind w:left="1440" w:hanging="360"/>
+      </w:pPr>
+      <w:rPr>
+        <w:rFonts w:ascii="Courier New" w:hAnsi="Courier New" w:cs="Courier New" w:hint="default"/>
+      </w:rPr>
+    </w:lvl>
+    <w:lvl w:ilvl="2" w:tplc="04160005" w:tentative="1">
+      <w:start w:val="1"/>
+      <w:numFmt w:val="bullet"/>
+      <w:lvlText w:val=""/>
+      <w:lvlJc w:val="left"/>
+      <w:pPr>
+        <w:ind w:left="2160" w:hanging="360"/>
+      </w:pPr>
+      <w:rPr>
+        <w:rFonts w:ascii="Wingdings" w:hAnsi="Wingdings" w:hint="default"/>
+      </w:rPr>
+    </w:lvl>
+    <w:lvl w:ilvl="3" w:tplc="04160001" w:tentative="1">
+      <w:start w:val="1"/>
+      <w:numFmt w:val="bullet"/>
+      <w:lvlText w:val=""/>
+      <w:lvlJc w:val="left"/>
+      <w:pPr>
+        <w:ind w:left="2880" w:hanging="360"/>
+      </w:pPr>
+      <w:rPr>
+        <w:rFonts w:ascii="Symbol" w:hAnsi="Symbol" w:hint="default"/>
+      </w:rPr>
+    </w:lvl>
+    <w:lvl w:ilvl="4" w:tplc="04160003" w:tentative="1">
+      <w:start w:val="1"/>
+      <w:numFmt w:val="bullet"/>
+      <w:lvlText w:val="o"/>
+      <w:lvlJc w:val="left"/>
+      <w:pPr>
+        <w:ind w:left="3600" w:hanging="360"/>
+      </w:pPr>
+      <w:rPr>
+        <w:rFonts w:ascii="Courier New" w:hAnsi="Courier New" w:cs="Courier New" w:hint="default"/>
+      </w:rPr>
+    </w:lvl>
+    <w:lvl w:ilvl="5" w:tplc="04160005" w:tentative="1">
+      <w:start w:val="1"/>
+      <w:numFmt w:val="bullet"/>
+      <w:lvlText w:val=""/>
+      <w:lvlJc w:val="left"/>
+      <w:pPr>
+        <w:ind w:left="4320" w:hanging="360"/>
+      </w:pPr>
+      <w:rPr>
+        <w:rFonts w:ascii="Wingdings" w:hAnsi="Wingdings" w:hint="default"/>
+      </w:rPr>
+    </w:lvl>
+    <w:lvl w:ilvl="6" w:tplc="04160001" w:tentative="1">
+      <w:start w:val="1"/>
+      <w:numFmt w:val="bullet"/>
+      <w:lvlText w:val=""/>
+      <w:lvlJc w:val="left"/>
+      <w:pPr>
+        <w:ind w:left="5040" w:hanging="360"/>
+      </w:pPr>
+      <w:rPr>
+        <w:rFonts w:ascii="Symbol" w:hAnsi="Symbol" w:hint="default"/>
+      </w:rPr>
+    </w:lvl>
+    <w:lvl w:ilvl="7" w:tplc="04160003" w:tentative="1">
+      <w:start w:val="1"/>
+      <w:numFmt w:val="bullet"/>
+      <w:lvlText w:val="o"/>
+      <w:lvlJc w:val="left"/>
+      <w:pPr>
+        <w:ind w:left="5760" w:hanging="360"/>
+      </w:pPr>
+      <w:rPr>
+        <w:rFonts w:ascii="Courier New" w:hAnsi="Courier New" w:cs="Courier New" w:hint="default"/>
+      </w:rPr>
+    </w:lvl>
+    <w:lvl w:ilvl="8" w:tplc="04160005" w:tentative="1">
+      <w:start w:val="1"/>
+      <w:numFmt w:val="bullet"/>
+      <w:lvlText w:val=""/>
+      <w:lvlJc w:val="left"/>
+      <w:pPr>
+        <w:ind w:left="6480" w:hanging="360"/>
+      </w:pPr>
+      <w:rPr>
+        <w:rFonts w:ascii="Wingdings" w:hAnsi="Wingdings" w:hint="default"/>
+      </w:rPr>
+    </w:lvl>
+  </w:abstractNum>
+  <w:abstractNum w:abstractNumId="4" w15:restartNumberingAfterBreak="0">
     <w:nsid w:val="3C6C2E33"/>
     <w:multiLevelType w:val="hybridMultilevel"/>
     <w:tmpl w:val="52C011BC"/>
+    <w:lvl w:ilvl="0" w:tplc="04160001">
+      <w:start w:val="1"/>
+      <w:numFmt w:val="bullet"/>
+      <w:lvlText w:val=""/>
+      <w:lvlJc w:val="left"/>
+      <w:pPr>
+        <w:ind w:left="720" w:hanging="360"/>
+      </w:pPr>
+      <w:rPr>
+        <w:rFonts w:ascii="Symbol" w:hAnsi="Symbol" w:hint="default"/>
+      </w:rPr>
+    </w:lvl>
+    <w:lvl w:ilvl="1" w:tplc="04160003" w:tentative="1">
+      <w:start w:val="1"/>
+      <w:numFmt w:val="bullet"/>
+      <w:lvlText w:val="o"/>
+      <w:lvlJc w:val="left"/>
+      <w:pPr>
+        <w:ind w:left="1440" w:hanging="360"/>
+      </w:pPr>
+      <w:rPr>
+        <w:rFonts w:ascii="Courier New" w:hAnsi="Courier New" w:cs="Courier New" w:hint="default"/>
+      </w:rPr>
+    </w:lvl>
+    <w:lvl w:ilvl="2" w:tplc="04160005" w:tentative="1">
+      <w:start w:val="1"/>
+      <w:numFmt w:val="bullet"/>
+      <w:lvlText w:val=""/>
+      <w:lvlJc w:val="left"/>
+      <w:pPr>
+        <w:ind w:left="2160" w:hanging="360"/>
+      </w:pPr>
+      <w:rPr>
+        <w:rFonts w:ascii="Wingdings" w:hAnsi="Wingdings" w:hint="default"/>
+      </w:rPr>
+    </w:lvl>
+    <w:lvl w:ilvl="3" w:tplc="04160001" w:tentative="1">
+      <w:start w:val="1"/>
+      <w:numFmt w:val="bullet"/>
+      <w:lvlText w:val=""/>
+      <w:lvlJc w:val="left"/>
+      <w:pPr>
+        <w:ind w:left="2880" w:hanging="360"/>
+      </w:pPr>
+      <w:rPr>
+        <w:rFonts w:ascii="Symbol" w:hAnsi="Symbol" w:hint="default"/>
+      </w:rPr>
+    </w:lvl>
+    <w:lvl w:ilvl="4" w:tplc="04160003" w:tentative="1">
+      <w:start w:val="1"/>
+      <w:numFmt w:val="bullet"/>
+      <w:lvlText w:val="o"/>
+      <w:lvlJc w:val="left"/>
+      <w:pPr>
+        <w:ind w:left="3600" w:hanging="360"/>
+      </w:pPr>
+      <w:rPr>
+        <w:rFonts w:ascii="Courier New" w:hAnsi="Courier New" w:cs="Courier New" w:hint="default"/>
+      </w:rPr>
+    </w:lvl>
+    <w:lvl w:ilvl="5" w:tplc="04160005" w:tentative="1">
+      <w:start w:val="1"/>
+      <w:numFmt w:val="bullet"/>
+      <w:lvlText w:val=""/>
+      <w:lvlJc w:val="left"/>
+      <w:pPr>
+        <w:ind w:left="4320" w:hanging="360"/>
+      </w:pPr>
+      <w:rPr>
+        <w:rFonts w:ascii="Wingdings" w:hAnsi="Wingdings" w:hint="default"/>
+      </w:rPr>
+    </w:lvl>
+    <w:lvl w:ilvl="6" w:tplc="04160001" w:tentative="1">
+      <w:start w:val="1"/>
+      <w:numFmt w:val="bullet"/>
+      <w:lvlText w:val=""/>
+      <w:lvlJc w:val="left"/>
+      <w:pPr>
+        <w:ind w:left="5040" w:hanging="360"/>
+      </w:pPr>
+      <w:rPr>
+        <w:rFonts w:ascii="Symbol" w:hAnsi="Symbol" w:hint="default"/>
+      </w:rPr>
+    </w:lvl>
+    <w:lvl w:ilvl="7" w:tplc="04160003" w:tentative="1">
+      <w:start w:val="1"/>
+      <w:numFmt w:val="bullet"/>
+      <w:lvlText w:val="o"/>
+      <w:lvlJc w:val="left"/>
+      <w:pPr>
+        <w:ind w:left="5760" w:hanging="360"/>
+      </w:pPr>
+      <w:rPr>
+        <w:rFonts w:ascii="Courier New" w:hAnsi="Courier New" w:cs="Courier New" w:hint="default"/>
+      </w:rPr>
+    </w:lvl>
+    <w:lvl w:ilvl="8" w:tplc="04160005" w:tentative="1">
+      <w:start w:val="1"/>
+      <w:numFmt w:val="bullet"/>
+      <w:lvlText w:val=""/>
+      <w:lvlJc w:val="left"/>
+      <w:pPr>
+        <w:ind w:left="6480" w:hanging="360"/>
+      </w:pPr>
+      <w:rPr>
+        <w:rFonts w:ascii="Wingdings" w:hAnsi="Wingdings" w:hint="default"/>
+      </w:rPr>
+    </w:lvl>
+  </w:abstractNum>
+  <w:abstractNum w:abstractNumId="5" w15:restartNumberingAfterBreak="0">
+    <w:nsid w:val="740B27ED"/>
+    <w:multiLevelType w:val="hybridMultilevel"/>
+    <w:tmpl w:val="B308E56C"/>
     <w:lvl w:ilvl="0" w:tplc="04160001">
       <w:start w:val="1"/>
       <w:numFmt w:val="bullet"/>
@@ -6089,13 +7729,19 @@
     <w:abstractNumId w:val="0"/>
   </w:num>
   <w:num w:numId="2" w16cid:durableId="752237543">
-    <w:abstractNumId w:val="3"/>
+    <w:abstractNumId w:val="4"/>
   </w:num>
   <w:num w:numId="3" w16cid:durableId="721634602">
     <w:abstractNumId w:val="1"/>
   </w:num>
   <w:num w:numId="4" w16cid:durableId="651569632">
     <w:abstractNumId w:val="2"/>
+  </w:num>
+  <w:num w:numId="5" w16cid:durableId="2132816805">
+    <w:abstractNumId w:val="5"/>
+  </w:num>
+  <w:num w:numId="6" w16cid:durableId="34014475">
+    <w:abstractNumId w:val="3"/>
   </w:num>
 </w:numbering>
 </file>

</xml_diff>